<commit_message>
Trabalho de Engenharia de Requisitos
</commit_message>
<xml_diff>
--- a/ER/Documento de visão.docx
+++ b/ER/Documento de visão.docx
@@ -4,7 +4,7 @@
   <w:body>
     <w:p>
       <w:pPr>
-        <w:pStyle w:val="normal0"/>
+        <w:pStyle w:val="Normal1"/>
         <w:pBdr>
           <w:top w:val="nil"/>
           <w:left w:val="nil"/>
@@ -57,7 +57,7 @@
     </w:p>
     <w:p>
       <w:pPr>
-        <w:pStyle w:val="normal0"/>
+        <w:pStyle w:val="Normal1"/>
         <w:pBdr>
           <w:top w:val="nil"/>
           <w:left w:val="nil"/>
@@ -85,7 +85,7 @@
     </w:p>
     <w:p>
       <w:pPr>
-        <w:pStyle w:val="normal0"/>
+        <w:pStyle w:val="Normal1"/>
         <w:pBdr>
           <w:top w:val="nil"/>
           <w:left w:val="nil"/>
@@ -111,7 +111,7 @@
     </w:p>
     <w:p>
       <w:pPr>
-        <w:pStyle w:val="normal0"/>
+        <w:pStyle w:val="Normal1"/>
         <w:pBdr>
           <w:top w:val="nil"/>
           <w:left w:val="nil"/>
@@ -127,7 +127,6 @@
           <w:szCs w:val="28"/>
         </w:rPr>
       </w:pPr>
-      <w:proofErr w:type="spellStart"/>
       <w:r>
         <w:rPr>
           <w:b/>
@@ -135,22 +134,12 @@
           <w:sz w:val="28"/>
           <w:szCs w:val="28"/>
         </w:rPr>
-        <w:t>Raoni</w:t>
-      </w:r>
-      <w:proofErr w:type="spellEnd"/>
-      <w:r>
-        <w:rPr>
-          <w:b/>
-          <w:color w:val="00AB44"/>
-          <w:sz w:val="28"/>
-          <w:szCs w:val="28"/>
-        </w:rPr>
-        <w:t xml:space="preserve"> Machado da Silva</w:t>
+        <w:t>Raoni Machado da Silva</w:t>
       </w:r>
     </w:p>
     <w:p>
       <w:pPr>
-        <w:pStyle w:val="normal0"/>
+        <w:pStyle w:val="Normal1"/>
         <w:pBdr>
           <w:top w:val="nil"/>
           <w:left w:val="nil"/>
@@ -190,11 +179,9 @@
       <w:r>
         <w:t xml:space="preserve">Documento de Visão para o Sistema </w:t>
       </w:r>
-      <w:proofErr w:type="spellStart"/>
       <w:r>
         <w:t>Loconline</w:t>
       </w:r>
-      <w:proofErr w:type="spellEnd"/>
     </w:p>
     <w:p>
       <w:pPr>
@@ -214,23 +201,13 @@
       </w:pPr>
       <w:bookmarkStart w:id="1" w:name="_af80tl7prv5v" w:colFirst="0" w:colLast="0"/>
       <w:bookmarkEnd w:id="1"/>
-      <w:proofErr w:type="gramStart"/>
       <w:r>
         <w:rPr>
           <w:b/>
           <w:sz w:val="28"/>
           <w:szCs w:val="28"/>
         </w:rPr>
-        <w:t>1</w:t>
-      </w:r>
-      <w:proofErr w:type="gramEnd"/>
-      <w:r>
-        <w:rPr>
-          <w:b/>
-          <w:sz w:val="28"/>
-          <w:szCs w:val="28"/>
-        </w:rPr>
-        <w:t xml:space="preserve"> de </w:t>
+        <w:t xml:space="preserve">1 de </w:t>
       </w:r>
       <w:r>
         <w:rPr>
@@ -271,15 +248,12 @@
       <w:bookmarkStart w:id="2" w:name="_14mpx6a8znb7" w:colFirst="0" w:colLast="0"/>
       <w:bookmarkEnd w:id="2"/>
       <w:r>
-        <w:t>O</w:t>
-      </w:r>
-      <w:r>
-        <w:t>BJETIVOS</w:t>
+        <w:t>OBJETIVOS</w:t>
       </w:r>
     </w:p>
     <w:p>
       <w:pPr>
-        <w:pStyle w:val="normal0"/>
+        <w:pStyle w:val="Normal1"/>
         <w:pBdr>
           <w:top w:val="nil"/>
           <w:left w:val="nil"/>
@@ -287,25 +261,49 @@
           <w:right w:val="nil"/>
           <w:between w:val="nil"/>
         </w:pBdr>
-      </w:pPr>
-      <w:r>
-        <w:t xml:space="preserve">O propósito do </w:t>
-      </w:r>
-      <w:proofErr w:type="spellStart"/>
-      <w:r>
-        <w:t>Loconline</w:t>
-      </w:r>
-      <w:proofErr w:type="spellEnd"/>
-      <w:r>
-        <w:t xml:space="preserve"> é desburocratizar o processo de locação de imóveis de uma imobiliária tradicional, reduzir custos de corretagem, valor do aluguel e </w:t>
-      </w:r>
-      <w:proofErr w:type="gramStart"/>
-      <w:r>
-        <w:t>agilizar</w:t>
-      </w:r>
-      <w:proofErr w:type="gramEnd"/>
-      <w:r>
-        <w:t xml:space="preserve"> a busca de um imóvel. </w:t>
+        <w:jc w:val="both"/>
+      </w:pPr>
+      <w:r>
+        <w:t>O propósito do Loconline é desburocratizar o processo de locação de imóveis de uma imobiliária tradicional, reduzir custos de corretagem</w:t>
+      </w:r>
+      <w:r>
+        <w:t xml:space="preserve"> e do</w:t>
+      </w:r>
+      <w:r>
+        <w:t xml:space="preserve"> valor do aluguel</w:t>
+      </w:r>
+      <w:r>
+        <w:t>,</w:t>
+      </w:r>
+      <w:r>
+        <w:t xml:space="preserve"> e</w:t>
+      </w:r>
+      <w:r>
+        <w:t xml:space="preserve"> </w:t>
+      </w:r>
+      <w:r>
+        <w:t>facilitar</w:t>
+      </w:r>
+      <w:r>
+        <w:t xml:space="preserve"> </w:t>
+      </w:r>
+      <w:r>
+        <w:t>a assinatura d</w:t>
+      </w:r>
+      <w:r>
+        <w:t>o</w:t>
+      </w:r>
+      <w:r>
+        <w:t xml:space="preserve"> contrato</w:t>
+      </w:r>
+      <w:r>
+        <w:t xml:space="preserve"> de </w:t>
+      </w:r>
+      <w:r>
+        <w:t>locação</w:t>
+      </w:r>
+      <w:r>
+        <w:t xml:space="preserve">. </w:t>
       </w:r>
     </w:p>
     <w:p>
@@ -327,7 +325,7 @@
     </w:p>
     <w:p>
       <w:pPr>
-        <w:pStyle w:val="normal0"/>
+        <w:pStyle w:val="Normal1"/>
         <w:pBdr>
           <w:top w:val="nil"/>
           <w:left w:val="nil"/>
@@ -335,25 +333,87 @@
           <w:right w:val="nil"/>
           <w:between w:val="nil"/>
         </w:pBdr>
-      </w:pPr>
-      <w:r>
-        <w:t xml:space="preserve">O </w:t>
-      </w:r>
-      <w:proofErr w:type="spellStart"/>
-      <w:r>
-        <w:t>Loconline</w:t>
-      </w:r>
-      <w:proofErr w:type="spellEnd"/>
-      <w:r>
-        <w:t xml:space="preserve"> será um sistema on-line, desenvolvido em C# destinado à plataforma Windows. Disponibilizará uma </w:t>
-      </w:r>
-      <w:r>
-        <w:t>busca rica em filtros para que seja fácil e prático encontra um imóvel nas condições e com as características desejadas e possibilitará a visualização prévia do contrato a ser assinado na oficialização da locação.</w:t>
+        <w:jc w:val="both"/>
+      </w:pPr>
+      <w:r>
+        <w:t>O Loconline será um sistema on-line, desenvolvido em C# destinado à plataforma Windows. Disponibilizará</w:t>
+      </w:r>
+      <w:r>
+        <w:t xml:space="preserve"> filtros</w:t>
+      </w:r>
+      <w:r>
+        <w:t xml:space="preserve"> detalhados de busca</w:t>
+      </w:r>
+      <w:r>
+        <w:t xml:space="preserve"> para f</w:t>
+      </w:r>
+      <w:r>
+        <w:t>a</w:t>
+      </w:r>
+      <w:r>
+        <w:t>cil</w:t>
+      </w:r>
+      <w:r>
+        <w:t>itar</w:t>
+      </w:r>
+      <w:r>
+        <w:t xml:space="preserve"> encontra</w:t>
+      </w:r>
+      <w:r>
+        <w:t>r</w:t>
+      </w:r>
+      <w:r>
+        <w:t xml:space="preserve"> um imóvel com as características desejadas</w:t>
+      </w:r>
+      <w:r>
+        <w:t>.</w:t>
+      </w:r>
+      <w:r>
+        <w:t xml:space="preserve"> </w:t>
+      </w:r>
+      <w:r>
+        <w:t>Uma vez encontrado um imóvel, o contrato poderá ser</w:t>
+      </w:r>
+      <w:r>
+        <w:t xml:space="preserve"> visualiza</w:t>
+      </w:r>
+      <w:r>
+        <w:t>do</w:t>
+      </w:r>
+      <w:r>
+        <w:t xml:space="preserve"> </w:t>
+      </w:r>
+      <w:r>
+        <w:t>e</w:t>
+      </w:r>
+      <w:r>
+        <w:t xml:space="preserve"> assinado </w:t>
+      </w:r>
+      <w:r>
+        <w:t>on-line</w:t>
+      </w:r>
+      <w:r>
+        <w:t>, mediante a um cadastro prévio</w:t>
+      </w:r>
+      <w:r>
+        <w:t>.</w:t>
+      </w:r>
+      <w:r>
+        <w:t xml:space="preserve"> O sistema será concebido em três módulos: um para cadastro de imóveis, o outro para geração de contratos, e o terceiro para pagamentos on-line.</w:t>
+      </w:r>
+      <w:r>
+        <w:t xml:space="preserve"> Os usuários do Loconline</w:t>
+      </w:r>
+      <w:r>
+        <w:t xml:space="preserve"> serão</w:t>
+      </w:r>
+      <w:r>
+        <w:t xml:space="preserve"> locadores, locatários, corretores de imóvel e gestores da imobiliária em questão.</w:t>
       </w:r>
     </w:p>
     <w:p>
       <w:pPr>
-        <w:pStyle w:val="normal0"/>
+        <w:pStyle w:val="Normal1"/>
         <w:pBdr>
           <w:top w:val="nil"/>
           <w:left w:val="nil"/>
@@ -361,11 +421,88 @@
           <w:right w:val="nil"/>
           <w:between w:val="nil"/>
         </w:pBdr>
-      </w:pPr>
+        <w:ind w:firstLine="720"/>
+        <w:jc w:val="both"/>
+      </w:pPr>
+      <w:r>
+        <w:t xml:space="preserve">A interface do sistema apresentará uma lista paginada de imóveis, </w:t>
+      </w:r>
+      <w:r>
+        <w:t xml:space="preserve">ordenada pela </w:t>
+      </w:r>
+      <w:r>
+        <w:t xml:space="preserve">pontuação </w:t>
+      </w:r>
+      <w:r>
+        <w:t xml:space="preserve">decrescente </w:t>
+      </w:r>
+      <w:r>
+        <w:t>de outros usuários</w:t>
+      </w:r>
+      <w:r>
+        <w:t>,</w:t>
+      </w:r>
+      <w:r>
+        <w:t xml:space="preserve"> que já tenham locado ou visitado o imóvel</w:t>
+      </w:r>
+      <w:r>
+        <w:t>.</w:t>
+      </w:r>
+      <w:r>
+        <w:t xml:space="preserve"> </w:t>
+      </w:r>
+      <w:r>
+        <w:t xml:space="preserve">Também haverá filtros para atender a busca detalhada de </w:t>
+      </w:r>
+      <w:r>
+        <w:t xml:space="preserve">usuários, </w:t>
+      </w:r>
+      <w:r>
+        <w:t xml:space="preserve">assim como </w:t>
+      </w:r>
+      <w:r>
+        <w:t>uma janela para contato por chat e uma tela para propostas</w:t>
+      </w:r>
+      <w:r>
+        <w:t>,</w:t>
+      </w:r>
+      <w:r>
+        <w:t xml:space="preserve"> </w:t>
+      </w:r>
+      <w:r>
+        <w:t>possibilitando</w:t>
+      </w:r>
+      <w:r>
+        <w:t xml:space="preserve"> </w:t>
+      </w:r>
+      <w:r>
+        <w:t>locadores e locatários</w:t>
+      </w:r>
+      <w:r>
+        <w:t xml:space="preserve"> a negocia</w:t>
+      </w:r>
+      <w:r>
+        <w:t>rem</w:t>
+      </w:r>
+      <w:r>
+        <w:t xml:space="preserve"> </w:t>
+      </w:r>
+      <w:r>
+        <w:t>as condições de locação</w:t>
+      </w:r>
+      <w:r>
+        <w:t xml:space="preserve"> </w:t>
+      </w:r>
+      <w:r>
+        <w:t>d</w:t>
+      </w:r>
+      <w:r>
+        <w:t>o imóvel.</w:t>
+      </w:r>
     </w:p>
     <w:p>
       <w:pPr>
-        <w:pStyle w:val="normal0"/>
+        <w:pStyle w:val="Normal1"/>
         <w:pBdr>
           <w:top w:val="nil"/>
           <w:left w:val="nil"/>
@@ -373,11 +510,46 @@
           <w:right w:val="nil"/>
           <w:between w:val="nil"/>
         </w:pBdr>
-      </w:pPr>
+        <w:ind w:firstLine="720"/>
+        <w:jc w:val="both"/>
+      </w:pPr>
+      <w:r>
+        <w:t xml:space="preserve">A principal saída serão contratos </w:t>
+      </w:r>
+      <w:r>
+        <w:t>a</w:t>
+      </w:r>
+      <w:r>
+        <w:t xml:space="preserve"> serem assinados </w:t>
+      </w:r>
+      <w:r>
+        <w:t>em trinta minutos</w:t>
+      </w:r>
+      <w:r>
+        <w:t>,</w:t>
+      </w:r>
+      <w:r>
+        <w:t xml:space="preserve"> </w:t>
+      </w:r>
+      <w:r>
+        <w:t>e o</w:t>
+      </w:r>
+      <w:r>
+        <w:t xml:space="preserve"> principal</w:t>
+      </w:r>
+      <w:r>
+        <w:t xml:space="preserve"> ponto forte é economia de tempo e deslocamento</w:t>
+      </w:r>
+      <w:r>
+        <w:t xml:space="preserve"> na escolha de um imóvel</w:t>
+      </w:r>
+      <w:r>
+        <w:t>.</w:t>
+      </w:r>
     </w:p>
     <w:p>
       <w:pPr>
-        <w:pStyle w:val="normal0"/>
+        <w:pStyle w:val="Normal1"/>
         <w:pBdr>
           <w:top w:val="nil"/>
           <w:left w:val="nil"/>
@@ -385,31 +557,25 @@
           <w:right w:val="nil"/>
           <w:between w:val="nil"/>
         </w:pBdr>
-      </w:pPr>
-      <w:r>
-        <w:t>Aqui você deve descrever aspectos e funções que devem faz</w:t>
-      </w:r>
-      <w:r>
-        <w:t>er parte do produto a que se refere o documento de visão. Descrição do perfil dos sistemas atuais e concorrentes. Se existirem sistemas que serão substituídos pelo que será desenvolvido, deve-se descrever:</w:t>
-      </w:r>
-      <w:proofErr w:type="gramStart"/>
-      <w:r>
-        <w:t xml:space="preserve">  </w:t>
-      </w:r>
-      <w:proofErr w:type="gramEnd"/>
-      <w:r>
-        <w:t>denominação desse sistema, usuários desse sistema</w:t>
-      </w:r>
-      <w:r>
-        <w:t xml:space="preserve">, sistema operacional desse sistema, linguagem de implementação, módulos/funções, forma de processamento (on-line, batch, </w:t>
-      </w:r>
-      <w:proofErr w:type="spellStart"/>
-      <w:r>
-        <w:t>mobile</w:t>
-      </w:r>
-      <w:proofErr w:type="spellEnd"/>
-      <w:r>
-        <w:t>), principais saídas e pontos fortes.</w:t>
+        <w:ind w:firstLine="720"/>
+        <w:jc w:val="both"/>
+      </w:pPr>
+      <w:r>
+        <w:t>O sistema concorrente é o www.lockey.com.br que busca oferecer as mesmas facilidades, mas, tem problemas de usabilidade e poucas possibilidades de filtros de imóveis.</w:t>
+      </w:r>
+    </w:p>
+    <w:p>
+      <w:pPr>
+        <w:rPr>
+          <w:b/>
+          <w:sz w:val="28"/>
+          <w:szCs w:val="28"/>
+        </w:rPr>
+      </w:pPr>
+      <w:bookmarkStart w:id="4" w:name="_c5rpsdy8g2ak" w:colFirst="0" w:colLast="0"/>
+      <w:bookmarkEnd w:id="4"/>
+      <w:r>
+        <w:br w:type="page"/>
       </w:r>
     </w:p>
     <w:p>
@@ -423,15 +589,14 @@
           <w:between w:val="nil"/>
         </w:pBdr>
       </w:pPr>
-      <w:bookmarkStart w:id="4" w:name="_c5rpsdy8g2ak" w:colFirst="0" w:colLast="0"/>
-      <w:bookmarkEnd w:id="4"/>
-      <w:r>
+      <w:r>
+        <w:lastRenderedPageBreak/>
         <w:t>FORA DO ESCOPO</w:t>
       </w:r>
     </w:p>
     <w:p>
       <w:pPr>
-        <w:pStyle w:val="normal0"/>
+        <w:pStyle w:val="Normal1"/>
         <w:pBdr>
           <w:top w:val="nil"/>
           <w:left w:val="nil"/>
@@ -439,12 +604,25 @@
           <w:right w:val="nil"/>
           <w:between w:val="nil"/>
         </w:pBdr>
-      </w:pPr>
-      <w:r>
-        <w:t>Aqui você deve descrever os aspectos e funções que não fazem parte do produ</w:t>
-      </w:r>
-      <w:r>
-        <w:t>to. Algo que foi cogitado e analisado, mas decidiu-se que ficaria de fora.</w:t>
+        <w:ind w:firstLine="720"/>
+      </w:pPr>
+      <w:r>
+        <w:t xml:space="preserve">A gestão financeira e de pessoas da imobiliária não será realizada através do Loconline, </w:t>
+      </w:r>
+      <w:r>
+        <w:t xml:space="preserve">pois </w:t>
+      </w:r>
+      <w:r>
+        <w:t>o seu propósito é</w:t>
+      </w:r>
+      <w:r>
+        <w:t xml:space="preserve"> </w:t>
+      </w:r>
+      <w:r>
+        <w:t>promover um maior número de negociações bem sucedidas</w:t>
+      </w:r>
+      <w:r>
+        <w:t>.</w:t>
       </w:r>
     </w:p>
     <w:p>
@@ -454,21 +632,12 @@
       <w:bookmarkStart w:id="5" w:name="_f1s0f3s6ui47" w:colFirst="0" w:colLast="0"/>
       <w:bookmarkEnd w:id="5"/>
       <w:r>
-        <w:lastRenderedPageBreak/>
         <w:t>GESTORES E USUÁRIOS</w:t>
       </w:r>
     </w:p>
     <w:p>
       <w:pPr>
-        <w:pStyle w:val="normal0"/>
-      </w:pPr>
-      <w:r>
-        <w:t>Aqui você deve descrever gestores, usuários e outros interessados que não são usuários. Para cada um deles, preencha uma tabela como a tabela abaixo.</w:t>
-      </w:r>
-    </w:p>
-    <w:p>
-      <w:pPr>
-        <w:pStyle w:val="normal0"/>
+        <w:pStyle w:val="Normal1"/>
       </w:pPr>
     </w:p>
     <w:tbl>
@@ -505,7 +674,7 @@
           </w:tcPr>
           <w:p>
             <w:pPr>
-              <w:pStyle w:val="normal0"/>
+              <w:pStyle w:val="Normal1"/>
               <w:widowControl w:val="0"/>
               <w:pBdr>
                 <w:top w:val="nil"/>
@@ -540,22 +709,19 @@
           </w:tcPr>
           <w:p>
             <w:pPr>
-              <w:pStyle w:val="normal0"/>
-              <w:widowControl w:val="0"/>
-              <w:pBdr>
-                <w:top w:val="nil"/>
-                <w:left w:val="nil"/>
-                <w:bottom w:val="nil"/>
-                <w:right w:val="nil"/>
-                <w:between w:val="nil"/>
-              </w:pBdr>
-              <w:spacing w:before="0" w:line="240" w:lineRule="auto"/>
-            </w:pPr>
-            <w:r>
-              <w:t>[colo</w:t>
-            </w:r>
-            <w:r>
-              <w:t>car o nome completo]</w:t>
+              <w:pStyle w:val="Normal1"/>
+              <w:widowControl w:val="0"/>
+              <w:pBdr>
+                <w:top w:val="nil"/>
+                <w:left w:val="nil"/>
+                <w:bottom w:val="nil"/>
+                <w:right w:val="nil"/>
+                <w:between w:val="nil"/>
+              </w:pBdr>
+              <w:spacing w:before="0" w:line="240" w:lineRule="auto"/>
+            </w:pPr>
+            <w:r>
+              <w:t>Proprietária da imobiliária</w:t>
             </w:r>
           </w:p>
         </w:tc>
@@ -574,7 +740,7 @@
           </w:tcPr>
           <w:p>
             <w:pPr>
-              <w:pStyle w:val="normal0"/>
+              <w:pStyle w:val="Normal1"/>
               <w:widowControl w:val="0"/>
               <w:pBdr>
                 <w:top w:val="nil"/>
@@ -609,25 +775,20 @@
           </w:tcPr>
           <w:p>
             <w:pPr>
-              <w:pStyle w:val="normal0"/>
-              <w:widowControl w:val="0"/>
-              <w:pBdr>
-                <w:top w:val="nil"/>
-                <w:left w:val="nil"/>
-                <w:bottom w:val="nil"/>
-                <w:right w:val="nil"/>
-                <w:between w:val="nil"/>
-              </w:pBdr>
-              <w:spacing w:before="0" w:line="240" w:lineRule="auto"/>
-            </w:pPr>
-            <w:r>
-              <w:t>[Colocar a função ou papel da pessoa, exemplo: estudante</w:t>
-            </w:r>
-            <w:proofErr w:type="gramStart"/>
-            <w:r>
-              <w:t>]</w:t>
-            </w:r>
-            <w:proofErr w:type="gramEnd"/>
+              <w:pStyle w:val="Normal1"/>
+              <w:widowControl w:val="0"/>
+              <w:pBdr>
+                <w:top w:val="nil"/>
+                <w:left w:val="nil"/>
+                <w:bottom w:val="nil"/>
+                <w:right w:val="nil"/>
+                <w:between w:val="nil"/>
+              </w:pBdr>
+              <w:spacing w:before="0" w:line="240" w:lineRule="auto"/>
+            </w:pPr>
+            <w:r>
+              <w:t>Administrador</w:t>
+            </w:r>
           </w:p>
         </w:tc>
       </w:tr>
@@ -645,7 +806,7 @@
           </w:tcPr>
           <w:p>
             <w:pPr>
-              <w:pStyle w:val="normal0"/>
+              <w:pStyle w:val="Normal1"/>
               <w:widowControl w:val="0"/>
               <w:pBdr>
                 <w:top w:val="nil"/>
@@ -680,19 +841,170 @@
           </w:tcPr>
           <w:p>
             <w:pPr>
-              <w:pStyle w:val="normal0"/>
-              <w:widowControl w:val="0"/>
-              <w:pBdr>
-                <w:top w:val="nil"/>
-                <w:left w:val="nil"/>
-                <w:bottom w:val="nil"/>
-                <w:right w:val="nil"/>
-                <w:between w:val="nil"/>
-              </w:pBdr>
-              <w:spacing w:before="0" w:line="240" w:lineRule="auto"/>
-            </w:pPr>
-            <w:r>
-              <w:t>[Descrever como a pessoa irá se envolver no projeto ou interagir com o sistema]</w:t>
+              <w:pStyle w:val="Normal1"/>
+              <w:widowControl w:val="0"/>
+              <w:numPr>
+                <w:ilvl w:val="0"/>
+                <w:numId w:val="2"/>
+              </w:numPr>
+              <w:pBdr>
+                <w:top w:val="nil"/>
+                <w:left w:val="nil"/>
+                <w:bottom w:val="nil"/>
+                <w:right w:val="nil"/>
+                <w:between w:val="nil"/>
+              </w:pBdr>
+              <w:spacing w:before="0" w:line="240" w:lineRule="auto"/>
+            </w:pPr>
+            <w:r>
+              <w:t>Manutenção do cadastro de administradores</w:t>
+            </w:r>
+          </w:p>
+          <w:p>
+            <w:pPr>
+              <w:pStyle w:val="Normal1"/>
+              <w:widowControl w:val="0"/>
+              <w:numPr>
+                <w:ilvl w:val="0"/>
+                <w:numId w:val="2"/>
+              </w:numPr>
+              <w:pBdr>
+                <w:top w:val="nil"/>
+                <w:left w:val="nil"/>
+                <w:bottom w:val="nil"/>
+                <w:right w:val="nil"/>
+                <w:between w:val="nil"/>
+              </w:pBdr>
+              <w:spacing w:before="0" w:line="240" w:lineRule="auto"/>
+            </w:pPr>
+            <w:r>
+              <w:t>Manutenção do cadastro de gestores</w:t>
+            </w:r>
+          </w:p>
+          <w:p>
+            <w:pPr>
+              <w:pStyle w:val="Normal1"/>
+              <w:widowControl w:val="0"/>
+              <w:numPr>
+                <w:ilvl w:val="0"/>
+                <w:numId w:val="2"/>
+              </w:numPr>
+              <w:pBdr>
+                <w:top w:val="nil"/>
+                <w:left w:val="nil"/>
+                <w:bottom w:val="nil"/>
+                <w:right w:val="nil"/>
+                <w:between w:val="nil"/>
+              </w:pBdr>
+              <w:spacing w:before="0" w:line="240" w:lineRule="auto"/>
+            </w:pPr>
+            <w:r>
+              <w:t>Manutenção do cadastro de corretores</w:t>
+            </w:r>
+          </w:p>
+          <w:p>
+            <w:pPr>
+              <w:pStyle w:val="Normal1"/>
+              <w:widowControl w:val="0"/>
+              <w:numPr>
+                <w:ilvl w:val="0"/>
+                <w:numId w:val="2"/>
+              </w:numPr>
+              <w:pBdr>
+                <w:top w:val="nil"/>
+                <w:left w:val="nil"/>
+                <w:bottom w:val="nil"/>
+                <w:right w:val="nil"/>
+                <w:between w:val="nil"/>
+              </w:pBdr>
+              <w:spacing w:before="0" w:line="240" w:lineRule="auto"/>
+            </w:pPr>
+            <w:r>
+              <w:t>Manutenção do cadastro de imóveis</w:t>
+            </w:r>
+          </w:p>
+          <w:p>
+            <w:pPr>
+              <w:pStyle w:val="Normal1"/>
+              <w:widowControl w:val="0"/>
+              <w:numPr>
+                <w:ilvl w:val="0"/>
+                <w:numId w:val="2"/>
+              </w:numPr>
+              <w:pBdr>
+                <w:top w:val="nil"/>
+                <w:left w:val="nil"/>
+                <w:bottom w:val="nil"/>
+                <w:right w:val="nil"/>
+                <w:between w:val="nil"/>
+              </w:pBdr>
+              <w:spacing w:before="0" w:line="240" w:lineRule="auto"/>
+            </w:pPr>
+            <w:r>
+              <w:t>Manutenção do cadastro de clientes</w:t>
+            </w:r>
+          </w:p>
+          <w:p>
+            <w:pPr>
+              <w:pStyle w:val="Normal1"/>
+              <w:widowControl w:val="0"/>
+              <w:numPr>
+                <w:ilvl w:val="0"/>
+                <w:numId w:val="2"/>
+              </w:numPr>
+              <w:pBdr>
+                <w:top w:val="nil"/>
+                <w:left w:val="nil"/>
+                <w:bottom w:val="nil"/>
+                <w:right w:val="nil"/>
+                <w:between w:val="nil"/>
+              </w:pBdr>
+              <w:spacing w:before="0" w:line="240" w:lineRule="auto"/>
+            </w:pPr>
+            <w:r>
+              <w:t>Realizar negociações com clientes</w:t>
+            </w:r>
+          </w:p>
+          <w:p>
+            <w:pPr>
+              <w:pStyle w:val="Normal1"/>
+              <w:widowControl w:val="0"/>
+              <w:numPr>
+                <w:ilvl w:val="0"/>
+                <w:numId w:val="2"/>
+              </w:numPr>
+              <w:pBdr>
+                <w:top w:val="nil"/>
+                <w:left w:val="nil"/>
+                <w:bottom w:val="nil"/>
+                <w:right w:val="nil"/>
+                <w:between w:val="nil"/>
+              </w:pBdr>
+              <w:spacing w:before="0" w:line="240" w:lineRule="auto"/>
+            </w:pPr>
+            <w:r>
+              <w:t>Validar negociação realizada</w:t>
+            </w:r>
+          </w:p>
+          <w:p>
+            <w:pPr>
+              <w:pStyle w:val="Normal1"/>
+              <w:widowControl w:val="0"/>
+              <w:numPr>
+                <w:ilvl w:val="0"/>
+                <w:numId w:val="2"/>
+              </w:numPr>
+              <w:pBdr>
+                <w:top w:val="nil"/>
+                <w:left w:val="nil"/>
+                <w:bottom w:val="nil"/>
+                <w:right w:val="nil"/>
+                <w:between w:val="nil"/>
+              </w:pBdr>
+              <w:spacing w:before="0" w:line="240" w:lineRule="auto"/>
+            </w:pPr>
+            <w:r>
+              <w:t>Concluir negociação</w:t>
             </w:r>
           </w:p>
         </w:tc>
@@ -700,25 +1012,1626 @@
     </w:tbl>
     <w:p>
       <w:pPr>
+        <w:pStyle w:val="Normal1"/>
+      </w:pPr>
+    </w:p>
+    <w:tbl>
+      <w:tblPr>
+        <w:tblStyle w:val="a"/>
+        <w:tblW w:w="9360" w:type="dxa"/>
+        <w:tblInd w:w="0" w:type="dxa"/>
+        <w:tblBorders>
+          <w:top w:val="single" w:sz="8" w:space="0" w:color="000000"/>
+          <w:left w:val="single" w:sz="8" w:space="0" w:color="000000"/>
+          <w:bottom w:val="single" w:sz="8" w:space="0" w:color="000000"/>
+          <w:right w:val="single" w:sz="8" w:space="0" w:color="000000"/>
+          <w:insideH w:val="single" w:sz="8" w:space="0" w:color="000000"/>
+          <w:insideV w:val="single" w:sz="8" w:space="0" w:color="000000"/>
+        </w:tblBorders>
+        <w:tblLayout w:type="fixed"/>
+        <w:tblLook w:val="0600"/>
+      </w:tblPr>
+      <w:tblGrid>
+        <w:gridCol w:w="2235"/>
+        <w:gridCol w:w="7125"/>
+      </w:tblGrid>
+      <w:tr>
+        <w:tc>
+          <w:tcPr>
+            <w:tcW w:w="2235" w:type="dxa"/>
+            <w:shd w:val="clear" w:color="auto" w:fill="auto"/>
+            <w:tcMar>
+              <w:top w:w="100" w:type="dxa"/>
+              <w:left w:w="100" w:type="dxa"/>
+              <w:bottom w:w="100" w:type="dxa"/>
+              <w:right w:w="100" w:type="dxa"/>
+            </w:tcMar>
+          </w:tcPr>
+          <w:p>
+            <w:pPr>
+              <w:pStyle w:val="Normal1"/>
+              <w:widowControl w:val="0"/>
+              <w:pBdr>
+                <w:top w:val="nil"/>
+                <w:left w:val="nil"/>
+                <w:bottom w:val="nil"/>
+                <w:right w:val="nil"/>
+                <w:between w:val="nil"/>
+              </w:pBdr>
+              <w:spacing w:before="0" w:line="240" w:lineRule="auto"/>
+              <w:rPr>
+                <w:b/>
+              </w:rPr>
+            </w:pPr>
+            <w:r>
+              <w:rPr>
+                <w:b/>
+              </w:rPr>
+              <w:t>Nome</w:t>
+            </w:r>
+          </w:p>
+        </w:tc>
+        <w:tc>
+          <w:tcPr>
+            <w:tcW w:w="7125" w:type="dxa"/>
+            <w:shd w:val="clear" w:color="auto" w:fill="auto"/>
+            <w:tcMar>
+              <w:top w:w="100" w:type="dxa"/>
+              <w:left w:w="100" w:type="dxa"/>
+              <w:bottom w:w="100" w:type="dxa"/>
+              <w:right w:w="100" w:type="dxa"/>
+            </w:tcMar>
+          </w:tcPr>
+          <w:p>
+            <w:pPr>
+              <w:pStyle w:val="Normal1"/>
+              <w:widowControl w:val="0"/>
+              <w:pBdr>
+                <w:top w:val="nil"/>
+                <w:left w:val="nil"/>
+                <w:bottom w:val="nil"/>
+                <w:right w:val="nil"/>
+                <w:between w:val="nil"/>
+              </w:pBdr>
+              <w:spacing w:before="0" w:line="240" w:lineRule="auto"/>
+            </w:pPr>
+            <w:r>
+              <w:t>Gerentes da imobiliária</w:t>
+            </w:r>
+          </w:p>
+        </w:tc>
+      </w:tr>
+      <w:tr>
+        <w:tc>
+          <w:tcPr>
+            <w:tcW w:w="2235" w:type="dxa"/>
+            <w:shd w:val="clear" w:color="auto" w:fill="auto"/>
+            <w:tcMar>
+              <w:top w:w="100" w:type="dxa"/>
+              <w:left w:w="100" w:type="dxa"/>
+              <w:bottom w:w="100" w:type="dxa"/>
+              <w:right w:w="100" w:type="dxa"/>
+            </w:tcMar>
+          </w:tcPr>
+          <w:p>
+            <w:pPr>
+              <w:pStyle w:val="Normal1"/>
+              <w:widowControl w:val="0"/>
+              <w:pBdr>
+                <w:top w:val="nil"/>
+                <w:left w:val="nil"/>
+                <w:bottom w:val="nil"/>
+                <w:right w:val="nil"/>
+                <w:between w:val="nil"/>
+              </w:pBdr>
+              <w:spacing w:before="0" w:line="240" w:lineRule="auto"/>
+              <w:rPr>
+                <w:b/>
+              </w:rPr>
+            </w:pPr>
+            <w:r>
+              <w:rPr>
+                <w:b/>
+              </w:rPr>
+              <w:t>Qualificação</w:t>
+            </w:r>
+          </w:p>
+        </w:tc>
+        <w:tc>
+          <w:tcPr>
+            <w:tcW w:w="7125" w:type="dxa"/>
+            <w:shd w:val="clear" w:color="auto" w:fill="auto"/>
+            <w:tcMar>
+              <w:top w:w="100" w:type="dxa"/>
+              <w:left w:w="100" w:type="dxa"/>
+              <w:bottom w:w="100" w:type="dxa"/>
+              <w:right w:w="100" w:type="dxa"/>
+            </w:tcMar>
+          </w:tcPr>
+          <w:p>
+            <w:pPr>
+              <w:pStyle w:val="Normal1"/>
+              <w:widowControl w:val="0"/>
+              <w:pBdr>
+                <w:top w:val="nil"/>
+                <w:left w:val="nil"/>
+                <w:bottom w:val="nil"/>
+                <w:right w:val="nil"/>
+                <w:between w:val="nil"/>
+              </w:pBdr>
+              <w:spacing w:before="0" w:line="240" w:lineRule="auto"/>
+            </w:pPr>
+            <w:r>
+              <w:t>Gestor</w:t>
+            </w:r>
+            <w:r>
+              <w:t>es</w:t>
+            </w:r>
+          </w:p>
+        </w:tc>
+      </w:tr>
+      <w:tr>
+        <w:tc>
+          <w:tcPr>
+            <w:tcW w:w="2235" w:type="dxa"/>
+            <w:shd w:val="clear" w:color="auto" w:fill="auto"/>
+            <w:tcMar>
+              <w:top w:w="100" w:type="dxa"/>
+              <w:left w:w="100" w:type="dxa"/>
+              <w:bottom w:w="100" w:type="dxa"/>
+              <w:right w:w="100" w:type="dxa"/>
+            </w:tcMar>
+          </w:tcPr>
+          <w:p>
+            <w:pPr>
+              <w:pStyle w:val="Normal1"/>
+              <w:widowControl w:val="0"/>
+              <w:pBdr>
+                <w:top w:val="nil"/>
+                <w:left w:val="nil"/>
+                <w:bottom w:val="nil"/>
+                <w:right w:val="nil"/>
+                <w:between w:val="nil"/>
+              </w:pBdr>
+              <w:spacing w:before="0" w:line="240" w:lineRule="auto"/>
+              <w:rPr>
+                <w:b/>
+              </w:rPr>
+            </w:pPr>
+            <w:r>
+              <w:rPr>
+                <w:b/>
+              </w:rPr>
+              <w:t>Responsabilidades</w:t>
+            </w:r>
+          </w:p>
+        </w:tc>
+        <w:tc>
+          <w:tcPr>
+            <w:tcW w:w="7125" w:type="dxa"/>
+            <w:shd w:val="clear" w:color="auto" w:fill="auto"/>
+            <w:tcMar>
+              <w:top w:w="100" w:type="dxa"/>
+              <w:left w:w="100" w:type="dxa"/>
+              <w:bottom w:w="100" w:type="dxa"/>
+              <w:right w:w="100" w:type="dxa"/>
+            </w:tcMar>
+          </w:tcPr>
+          <w:p>
+            <w:pPr>
+              <w:pStyle w:val="Normal1"/>
+              <w:widowControl w:val="0"/>
+              <w:numPr>
+                <w:ilvl w:val="0"/>
+                <w:numId w:val="3"/>
+              </w:numPr>
+              <w:pBdr>
+                <w:top w:val="nil"/>
+                <w:left w:val="nil"/>
+                <w:bottom w:val="nil"/>
+                <w:right w:val="nil"/>
+                <w:between w:val="nil"/>
+              </w:pBdr>
+              <w:spacing w:before="0" w:line="240" w:lineRule="auto"/>
+            </w:pPr>
+            <w:r>
+              <w:t>Cadastrar corretores</w:t>
+            </w:r>
+          </w:p>
+          <w:p>
+            <w:pPr>
+              <w:pStyle w:val="Normal1"/>
+              <w:widowControl w:val="0"/>
+              <w:numPr>
+                <w:ilvl w:val="0"/>
+                <w:numId w:val="3"/>
+              </w:numPr>
+              <w:pBdr>
+                <w:top w:val="nil"/>
+                <w:left w:val="nil"/>
+                <w:bottom w:val="nil"/>
+                <w:right w:val="nil"/>
+                <w:between w:val="nil"/>
+              </w:pBdr>
+              <w:spacing w:before="0" w:line="240" w:lineRule="auto"/>
+            </w:pPr>
+            <w:r>
+              <w:t>Cadastrar imóveis</w:t>
+            </w:r>
+          </w:p>
+          <w:p>
+            <w:pPr>
+              <w:pStyle w:val="Normal1"/>
+              <w:widowControl w:val="0"/>
+              <w:numPr>
+                <w:ilvl w:val="0"/>
+                <w:numId w:val="3"/>
+              </w:numPr>
+              <w:pBdr>
+                <w:top w:val="nil"/>
+                <w:left w:val="nil"/>
+                <w:bottom w:val="nil"/>
+                <w:right w:val="nil"/>
+                <w:between w:val="nil"/>
+              </w:pBdr>
+              <w:spacing w:before="0" w:line="240" w:lineRule="auto"/>
+            </w:pPr>
+            <w:r>
+              <w:t>Cadastrar clientes</w:t>
+            </w:r>
+            <w:r>
+              <w:t xml:space="preserve"> </w:t>
+            </w:r>
+          </w:p>
+          <w:p>
+            <w:pPr>
+              <w:pStyle w:val="Normal1"/>
+              <w:widowControl w:val="0"/>
+              <w:numPr>
+                <w:ilvl w:val="0"/>
+                <w:numId w:val="3"/>
+              </w:numPr>
+              <w:pBdr>
+                <w:top w:val="nil"/>
+                <w:left w:val="nil"/>
+                <w:bottom w:val="nil"/>
+                <w:right w:val="nil"/>
+                <w:between w:val="nil"/>
+              </w:pBdr>
+              <w:spacing w:before="0" w:line="240" w:lineRule="auto"/>
+            </w:pPr>
+            <w:r>
+              <w:t>Acessar cadastro de gestor (o próprio)</w:t>
+            </w:r>
+          </w:p>
+          <w:p>
+            <w:pPr>
+              <w:pStyle w:val="Normal1"/>
+              <w:widowControl w:val="0"/>
+              <w:numPr>
+                <w:ilvl w:val="0"/>
+                <w:numId w:val="3"/>
+              </w:numPr>
+              <w:pBdr>
+                <w:top w:val="nil"/>
+                <w:left w:val="nil"/>
+                <w:bottom w:val="nil"/>
+                <w:right w:val="nil"/>
+                <w:between w:val="nil"/>
+              </w:pBdr>
+              <w:spacing w:before="0" w:line="240" w:lineRule="auto"/>
+            </w:pPr>
+            <w:r>
+              <w:t>Acessar cadastro de corretores</w:t>
+            </w:r>
+          </w:p>
+          <w:p>
+            <w:pPr>
+              <w:pStyle w:val="Normal1"/>
+              <w:widowControl w:val="0"/>
+              <w:numPr>
+                <w:ilvl w:val="0"/>
+                <w:numId w:val="3"/>
+              </w:numPr>
+              <w:pBdr>
+                <w:top w:val="nil"/>
+                <w:left w:val="nil"/>
+                <w:bottom w:val="nil"/>
+                <w:right w:val="nil"/>
+                <w:between w:val="nil"/>
+              </w:pBdr>
+              <w:spacing w:before="0" w:line="240" w:lineRule="auto"/>
+            </w:pPr>
+            <w:r>
+              <w:t>Acessar cadastro de imóveis</w:t>
+            </w:r>
+          </w:p>
+          <w:p>
+            <w:pPr>
+              <w:pStyle w:val="Normal1"/>
+              <w:widowControl w:val="0"/>
+              <w:numPr>
+                <w:ilvl w:val="0"/>
+                <w:numId w:val="3"/>
+              </w:numPr>
+              <w:pBdr>
+                <w:top w:val="nil"/>
+                <w:left w:val="nil"/>
+                <w:bottom w:val="nil"/>
+                <w:right w:val="nil"/>
+                <w:between w:val="nil"/>
+              </w:pBdr>
+              <w:spacing w:before="0" w:line="240" w:lineRule="auto"/>
+            </w:pPr>
+            <w:r>
+              <w:t>Acessar cadastro de clientes</w:t>
+            </w:r>
+          </w:p>
+          <w:p>
+            <w:pPr>
+              <w:pStyle w:val="Normal1"/>
+              <w:widowControl w:val="0"/>
+              <w:numPr>
+                <w:ilvl w:val="0"/>
+                <w:numId w:val="3"/>
+              </w:numPr>
+              <w:pBdr>
+                <w:top w:val="nil"/>
+                <w:left w:val="nil"/>
+                <w:bottom w:val="nil"/>
+                <w:right w:val="nil"/>
+                <w:between w:val="nil"/>
+              </w:pBdr>
+              <w:spacing w:before="0" w:line="240" w:lineRule="auto"/>
+            </w:pPr>
+            <w:r>
+              <w:t>Editar cadastro de gestores (o próprio)</w:t>
+            </w:r>
+          </w:p>
+          <w:p>
+            <w:pPr>
+              <w:pStyle w:val="Normal1"/>
+              <w:widowControl w:val="0"/>
+              <w:numPr>
+                <w:ilvl w:val="0"/>
+                <w:numId w:val="2"/>
+              </w:numPr>
+              <w:pBdr>
+                <w:top w:val="nil"/>
+                <w:left w:val="nil"/>
+                <w:bottom w:val="nil"/>
+                <w:right w:val="nil"/>
+                <w:between w:val="nil"/>
+              </w:pBdr>
+              <w:spacing w:before="0" w:line="240" w:lineRule="auto"/>
+            </w:pPr>
+            <w:r>
+              <w:t>Editar cadastro de corretores</w:t>
+            </w:r>
+          </w:p>
+          <w:p>
+            <w:pPr>
+              <w:pStyle w:val="Normal1"/>
+              <w:widowControl w:val="0"/>
+              <w:numPr>
+                <w:ilvl w:val="0"/>
+                <w:numId w:val="2"/>
+              </w:numPr>
+              <w:pBdr>
+                <w:top w:val="nil"/>
+                <w:left w:val="nil"/>
+                <w:bottom w:val="nil"/>
+                <w:right w:val="nil"/>
+                <w:between w:val="nil"/>
+              </w:pBdr>
+              <w:spacing w:before="0" w:line="240" w:lineRule="auto"/>
+            </w:pPr>
+            <w:r>
+              <w:t>Editar cadastro de imóveis</w:t>
+            </w:r>
+          </w:p>
+          <w:p>
+            <w:pPr>
+              <w:pStyle w:val="Normal1"/>
+              <w:widowControl w:val="0"/>
+              <w:numPr>
+                <w:ilvl w:val="0"/>
+                <w:numId w:val="2"/>
+              </w:numPr>
+              <w:pBdr>
+                <w:top w:val="nil"/>
+                <w:left w:val="nil"/>
+                <w:bottom w:val="nil"/>
+                <w:right w:val="nil"/>
+                <w:between w:val="nil"/>
+              </w:pBdr>
+              <w:spacing w:before="0" w:line="240" w:lineRule="auto"/>
+            </w:pPr>
+            <w:r>
+              <w:t>Editar cadastro de clientes</w:t>
+            </w:r>
+          </w:p>
+          <w:p>
+            <w:pPr>
+              <w:pStyle w:val="Normal1"/>
+              <w:widowControl w:val="0"/>
+              <w:numPr>
+                <w:ilvl w:val="0"/>
+                <w:numId w:val="2"/>
+              </w:numPr>
+              <w:pBdr>
+                <w:top w:val="nil"/>
+                <w:left w:val="nil"/>
+                <w:bottom w:val="nil"/>
+                <w:right w:val="nil"/>
+                <w:between w:val="nil"/>
+              </w:pBdr>
+              <w:spacing w:before="0" w:line="240" w:lineRule="auto"/>
+            </w:pPr>
+            <w:r>
+              <w:t>Realizar negociações com clientes</w:t>
+            </w:r>
+            <w:r>
+              <w:t xml:space="preserve"> </w:t>
+            </w:r>
+          </w:p>
+          <w:p>
+            <w:pPr>
+              <w:pStyle w:val="Normal1"/>
+              <w:widowControl w:val="0"/>
+              <w:numPr>
+                <w:ilvl w:val="0"/>
+                <w:numId w:val="2"/>
+              </w:numPr>
+              <w:pBdr>
+                <w:top w:val="nil"/>
+                <w:left w:val="nil"/>
+                <w:bottom w:val="nil"/>
+                <w:right w:val="nil"/>
+                <w:between w:val="nil"/>
+              </w:pBdr>
+              <w:spacing w:before="0" w:line="240" w:lineRule="auto"/>
+            </w:pPr>
+            <w:r>
+              <w:t>Validar negociação realizada</w:t>
+            </w:r>
+          </w:p>
+        </w:tc>
+      </w:tr>
+    </w:tbl>
+    <w:p>
+      <w:pPr>
+        <w:pStyle w:val="Normal1"/>
+      </w:pPr>
+    </w:p>
+    <w:p>
+      <w:r>
+        <w:br w:type="page"/>
+      </w:r>
+    </w:p>
+    <w:tbl>
+      <w:tblPr>
+        <w:tblStyle w:val="a"/>
+        <w:tblW w:w="9360" w:type="dxa"/>
+        <w:tblInd w:w="0" w:type="dxa"/>
+        <w:tblBorders>
+          <w:top w:val="single" w:sz="8" w:space="0" w:color="000000"/>
+          <w:left w:val="single" w:sz="8" w:space="0" w:color="000000"/>
+          <w:bottom w:val="single" w:sz="8" w:space="0" w:color="000000"/>
+          <w:right w:val="single" w:sz="8" w:space="0" w:color="000000"/>
+          <w:insideH w:val="single" w:sz="8" w:space="0" w:color="000000"/>
+          <w:insideV w:val="single" w:sz="8" w:space="0" w:color="000000"/>
+        </w:tblBorders>
+        <w:tblLayout w:type="fixed"/>
+        <w:tblLook w:val="0600"/>
+      </w:tblPr>
+      <w:tblGrid>
+        <w:gridCol w:w="2235"/>
+        <w:gridCol w:w="7125"/>
+      </w:tblGrid>
+      <w:tr>
+        <w:tc>
+          <w:tcPr>
+            <w:tcW w:w="2235" w:type="dxa"/>
+            <w:shd w:val="clear" w:color="auto" w:fill="auto"/>
+            <w:tcMar>
+              <w:top w:w="100" w:type="dxa"/>
+              <w:left w:w="100" w:type="dxa"/>
+              <w:bottom w:w="100" w:type="dxa"/>
+              <w:right w:w="100" w:type="dxa"/>
+            </w:tcMar>
+          </w:tcPr>
+          <w:p>
+            <w:pPr>
+              <w:pStyle w:val="Normal1"/>
+              <w:widowControl w:val="0"/>
+              <w:pBdr>
+                <w:top w:val="nil"/>
+                <w:left w:val="nil"/>
+                <w:bottom w:val="nil"/>
+                <w:right w:val="nil"/>
+                <w:between w:val="nil"/>
+              </w:pBdr>
+              <w:spacing w:before="0" w:line="240" w:lineRule="auto"/>
+              <w:rPr>
+                <w:b/>
+              </w:rPr>
+            </w:pPr>
+            <w:r>
+              <w:rPr>
+                <w:b/>
+              </w:rPr>
+              <w:lastRenderedPageBreak/>
+              <w:t>Nome</w:t>
+            </w:r>
+          </w:p>
+        </w:tc>
+        <w:tc>
+          <w:tcPr>
+            <w:tcW w:w="7125" w:type="dxa"/>
+            <w:shd w:val="clear" w:color="auto" w:fill="auto"/>
+            <w:tcMar>
+              <w:top w:w="100" w:type="dxa"/>
+              <w:left w:w="100" w:type="dxa"/>
+              <w:bottom w:w="100" w:type="dxa"/>
+              <w:right w:w="100" w:type="dxa"/>
+            </w:tcMar>
+          </w:tcPr>
+          <w:p>
+            <w:pPr>
+              <w:pStyle w:val="Normal1"/>
+              <w:widowControl w:val="0"/>
+              <w:pBdr>
+                <w:top w:val="nil"/>
+                <w:left w:val="nil"/>
+                <w:bottom w:val="nil"/>
+                <w:right w:val="nil"/>
+                <w:between w:val="nil"/>
+              </w:pBdr>
+              <w:spacing w:before="0" w:line="240" w:lineRule="auto"/>
+            </w:pPr>
+            <w:r>
+              <w:t>Corretores da imobiliária</w:t>
+            </w:r>
+          </w:p>
+        </w:tc>
+      </w:tr>
+      <w:tr>
+        <w:tc>
+          <w:tcPr>
+            <w:tcW w:w="2235" w:type="dxa"/>
+            <w:shd w:val="clear" w:color="auto" w:fill="auto"/>
+            <w:tcMar>
+              <w:top w:w="100" w:type="dxa"/>
+              <w:left w:w="100" w:type="dxa"/>
+              <w:bottom w:w="100" w:type="dxa"/>
+              <w:right w:w="100" w:type="dxa"/>
+            </w:tcMar>
+          </w:tcPr>
+          <w:p>
+            <w:pPr>
+              <w:pStyle w:val="Normal1"/>
+              <w:widowControl w:val="0"/>
+              <w:pBdr>
+                <w:top w:val="nil"/>
+                <w:left w:val="nil"/>
+                <w:bottom w:val="nil"/>
+                <w:right w:val="nil"/>
+                <w:between w:val="nil"/>
+              </w:pBdr>
+              <w:spacing w:before="0" w:line="240" w:lineRule="auto"/>
+              <w:rPr>
+                <w:b/>
+              </w:rPr>
+            </w:pPr>
+            <w:r>
+              <w:rPr>
+                <w:b/>
+              </w:rPr>
+              <w:t>Qualificação</w:t>
+            </w:r>
+          </w:p>
+        </w:tc>
+        <w:tc>
+          <w:tcPr>
+            <w:tcW w:w="7125" w:type="dxa"/>
+            <w:shd w:val="clear" w:color="auto" w:fill="auto"/>
+            <w:tcMar>
+              <w:top w:w="100" w:type="dxa"/>
+              <w:left w:w="100" w:type="dxa"/>
+              <w:bottom w:w="100" w:type="dxa"/>
+              <w:right w:w="100" w:type="dxa"/>
+            </w:tcMar>
+          </w:tcPr>
+          <w:p>
+            <w:pPr>
+              <w:pStyle w:val="Normal1"/>
+              <w:widowControl w:val="0"/>
+              <w:pBdr>
+                <w:top w:val="nil"/>
+                <w:left w:val="nil"/>
+                <w:bottom w:val="nil"/>
+                <w:right w:val="nil"/>
+                <w:between w:val="nil"/>
+              </w:pBdr>
+              <w:spacing w:before="0" w:line="240" w:lineRule="auto"/>
+            </w:pPr>
+            <w:r>
+              <w:t>Usuários I</w:t>
+            </w:r>
+          </w:p>
+        </w:tc>
+      </w:tr>
+      <w:tr>
+        <w:tc>
+          <w:tcPr>
+            <w:tcW w:w="2235" w:type="dxa"/>
+            <w:shd w:val="clear" w:color="auto" w:fill="auto"/>
+            <w:tcMar>
+              <w:top w:w="100" w:type="dxa"/>
+              <w:left w:w="100" w:type="dxa"/>
+              <w:bottom w:w="100" w:type="dxa"/>
+              <w:right w:w="100" w:type="dxa"/>
+            </w:tcMar>
+          </w:tcPr>
+          <w:p>
+            <w:pPr>
+              <w:pStyle w:val="Normal1"/>
+              <w:widowControl w:val="0"/>
+              <w:pBdr>
+                <w:top w:val="nil"/>
+                <w:left w:val="nil"/>
+                <w:bottom w:val="nil"/>
+                <w:right w:val="nil"/>
+                <w:between w:val="nil"/>
+              </w:pBdr>
+              <w:spacing w:before="0" w:line="240" w:lineRule="auto"/>
+              <w:rPr>
+                <w:b/>
+              </w:rPr>
+            </w:pPr>
+            <w:r>
+              <w:rPr>
+                <w:b/>
+              </w:rPr>
+              <w:t>Responsabilidades</w:t>
+            </w:r>
+          </w:p>
+        </w:tc>
+        <w:tc>
+          <w:tcPr>
+            <w:tcW w:w="7125" w:type="dxa"/>
+            <w:shd w:val="clear" w:color="auto" w:fill="auto"/>
+            <w:tcMar>
+              <w:top w:w="100" w:type="dxa"/>
+              <w:left w:w="100" w:type="dxa"/>
+              <w:bottom w:w="100" w:type="dxa"/>
+              <w:right w:w="100" w:type="dxa"/>
+            </w:tcMar>
+          </w:tcPr>
+          <w:p>
+            <w:pPr>
+              <w:pStyle w:val="Normal1"/>
+              <w:widowControl w:val="0"/>
+              <w:numPr>
+                <w:ilvl w:val="0"/>
+                <w:numId w:val="4"/>
+              </w:numPr>
+              <w:pBdr>
+                <w:top w:val="nil"/>
+                <w:left w:val="nil"/>
+                <w:bottom w:val="nil"/>
+                <w:right w:val="nil"/>
+                <w:between w:val="nil"/>
+              </w:pBdr>
+              <w:spacing w:before="0" w:line="240" w:lineRule="auto"/>
+            </w:pPr>
+            <w:r>
+              <w:t>Cadastrar imóveis</w:t>
+            </w:r>
+          </w:p>
+          <w:p>
+            <w:pPr>
+              <w:pStyle w:val="Normal1"/>
+              <w:widowControl w:val="0"/>
+              <w:numPr>
+                <w:ilvl w:val="0"/>
+                <w:numId w:val="4"/>
+              </w:numPr>
+              <w:pBdr>
+                <w:top w:val="nil"/>
+                <w:left w:val="nil"/>
+                <w:bottom w:val="nil"/>
+                <w:right w:val="nil"/>
+                <w:between w:val="nil"/>
+              </w:pBdr>
+              <w:spacing w:before="0" w:line="240" w:lineRule="auto"/>
+            </w:pPr>
+            <w:r>
+              <w:t xml:space="preserve">Cadastrar clientes </w:t>
+            </w:r>
+          </w:p>
+          <w:p>
+            <w:pPr>
+              <w:pStyle w:val="Normal1"/>
+              <w:widowControl w:val="0"/>
+              <w:numPr>
+                <w:ilvl w:val="0"/>
+                <w:numId w:val="4"/>
+              </w:numPr>
+              <w:pBdr>
+                <w:top w:val="nil"/>
+                <w:left w:val="nil"/>
+                <w:bottom w:val="nil"/>
+                <w:right w:val="nil"/>
+                <w:between w:val="nil"/>
+              </w:pBdr>
+              <w:spacing w:before="0" w:line="240" w:lineRule="auto"/>
+            </w:pPr>
+            <w:r>
+              <w:t>Acessar cadastro de corretor (o próprio)</w:t>
+            </w:r>
+          </w:p>
+          <w:p>
+            <w:pPr>
+              <w:pStyle w:val="Normal1"/>
+              <w:widowControl w:val="0"/>
+              <w:numPr>
+                <w:ilvl w:val="0"/>
+                <w:numId w:val="4"/>
+              </w:numPr>
+              <w:pBdr>
+                <w:top w:val="nil"/>
+                <w:left w:val="nil"/>
+                <w:bottom w:val="nil"/>
+                <w:right w:val="nil"/>
+                <w:between w:val="nil"/>
+              </w:pBdr>
+              <w:spacing w:before="0" w:line="240" w:lineRule="auto"/>
+            </w:pPr>
+            <w:r>
+              <w:t>Acessar cadastro de imóveis</w:t>
+            </w:r>
+          </w:p>
+          <w:p>
+            <w:pPr>
+              <w:pStyle w:val="Normal1"/>
+              <w:widowControl w:val="0"/>
+              <w:numPr>
+                <w:ilvl w:val="0"/>
+                <w:numId w:val="4"/>
+              </w:numPr>
+              <w:pBdr>
+                <w:top w:val="nil"/>
+                <w:left w:val="nil"/>
+                <w:bottom w:val="nil"/>
+                <w:right w:val="nil"/>
+                <w:between w:val="nil"/>
+              </w:pBdr>
+              <w:spacing w:before="0" w:line="240" w:lineRule="auto"/>
+            </w:pPr>
+            <w:r>
+              <w:t>Acessar cadastro de clientes</w:t>
+            </w:r>
+          </w:p>
+          <w:p>
+            <w:pPr>
+              <w:pStyle w:val="Normal1"/>
+              <w:widowControl w:val="0"/>
+              <w:numPr>
+                <w:ilvl w:val="0"/>
+                <w:numId w:val="4"/>
+              </w:numPr>
+              <w:pBdr>
+                <w:top w:val="nil"/>
+                <w:left w:val="nil"/>
+                <w:bottom w:val="nil"/>
+                <w:right w:val="nil"/>
+                <w:between w:val="nil"/>
+              </w:pBdr>
+              <w:spacing w:before="0" w:line="240" w:lineRule="auto"/>
+            </w:pPr>
+            <w:r>
+              <w:t>Editar cadastro de corretor (o próprio)</w:t>
+            </w:r>
+          </w:p>
+          <w:p>
+            <w:pPr>
+              <w:pStyle w:val="Normal1"/>
+              <w:widowControl w:val="0"/>
+              <w:numPr>
+                <w:ilvl w:val="0"/>
+                <w:numId w:val="4"/>
+              </w:numPr>
+              <w:pBdr>
+                <w:top w:val="nil"/>
+                <w:left w:val="nil"/>
+                <w:bottom w:val="nil"/>
+                <w:right w:val="nil"/>
+                <w:between w:val="nil"/>
+              </w:pBdr>
+              <w:spacing w:before="0" w:line="240" w:lineRule="auto"/>
+            </w:pPr>
+            <w:r>
+              <w:t>Editar cadastro de imóveis</w:t>
+            </w:r>
+          </w:p>
+          <w:p>
+            <w:pPr>
+              <w:pStyle w:val="Normal1"/>
+              <w:widowControl w:val="0"/>
+              <w:numPr>
+                <w:ilvl w:val="0"/>
+                <w:numId w:val="4"/>
+              </w:numPr>
+              <w:pBdr>
+                <w:top w:val="nil"/>
+                <w:left w:val="nil"/>
+                <w:bottom w:val="nil"/>
+                <w:right w:val="nil"/>
+                <w:between w:val="nil"/>
+              </w:pBdr>
+              <w:spacing w:before="0" w:line="240" w:lineRule="auto"/>
+            </w:pPr>
+            <w:r>
+              <w:t>Editar cadastro de clientes</w:t>
+            </w:r>
+          </w:p>
+          <w:p>
+            <w:pPr>
+              <w:pStyle w:val="Normal1"/>
+              <w:widowControl w:val="0"/>
+              <w:numPr>
+                <w:ilvl w:val="0"/>
+                <w:numId w:val="4"/>
+              </w:numPr>
+              <w:pBdr>
+                <w:top w:val="nil"/>
+                <w:left w:val="nil"/>
+                <w:bottom w:val="nil"/>
+                <w:right w:val="nil"/>
+                <w:between w:val="nil"/>
+              </w:pBdr>
+              <w:spacing w:before="0" w:line="240" w:lineRule="auto"/>
+            </w:pPr>
+            <w:r>
+              <w:t xml:space="preserve">Realizar negociações com clientes </w:t>
+            </w:r>
+          </w:p>
+        </w:tc>
+      </w:tr>
+    </w:tbl>
+    <w:p>
+      <w:pPr>
+        <w:pStyle w:val="Normal1"/>
+      </w:pPr>
+    </w:p>
+    <w:tbl>
+      <w:tblPr>
+        <w:tblStyle w:val="a"/>
+        <w:tblW w:w="9360" w:type="dxa"/>
+        <w:tblInd w:w="0" w:type="dxa"/>
+        <w:tblBorders>
+          <w:top w:val="single" w:sz="8" w:space="0" w:color="000000"/>
+          <w:left w:val="single" w:sz="8" w:space="0" w:color="000000"/>
+          <w:bottom w:val="single" w:sz="8" w:space="0" w:color="000000"/>
+          <w:right w:val="single" w:sz="8" w:space="0" w:color="000000"/>
+          <w:insideH w:val="single" w:sz="8" w:space="0" w:color="000000"/>
+          <w:insideV w:val="single" w:sz="8" w:space="0" w:color="000000"/>
+        </w:tblBorders>
+        <w:tblLayout w:type="fixed"/>
+        <w:tblLook w:val="0600"/>
+      </w:tblPr>
+      <w:tblGrid>
+        <w:gridCol w:w="2235"/>
+        <w:gridCol w:w="7125"/>
+      </w:tblGrid>
+      <w:tr>
+        <w:tc>
+          <w:tcPr>
+            <w:tcW w:w="2235" w:type="dxa"/>
+            <w:shd w:val="clear" w:color="auto" w:fill="auto"/>
+            <w:tcMar>
+              <w:top w:w="100" w:type="dxa"/>
+              <w:left w:w="100" w:type="dxa"/>
+              <w:bottom w:w="100" w:type="dxa"/>
+              <w:right w:w="100" w:type="dxa"/>
+            </w:tcMar>
+          </w:tcPr>
+          <w:p>
+            <w:pPr>
+              <w:pStyle w:val="Normal1"/>
+              <w:widowControl w:val="0"/>
+              <w:pBdr>
+                <w:top w:val="nil"/>
+                <w:left w:val="nil"/>
+                <w:bottom w:val="nil"/>
+                <w:right w:val="nil"/>
+                <w:between w:val="nil"/>
+              </w:pBdr>
+              <w:spacing w:before="0" w:line="240" w:lineRule="auto"/>
+              <w:rPr>
+                <w:b/>
+              </w:rPr>
+            </w:pPr>
+            <w:r>
+              <w:rPr>
+                <w:b/>
+              </w:rPr>
+              <w:t>Nome</w:t>
+            </w:r>
+          </w:p>
+        </w:tc>
+        <w:tc>
+          <w:tcPr>
+            <w:tcW w:w="7125" w:type="dxa"/>
+            <w:shd w:val="clear" w:color="auto" w:fill="auto"/>
+            <w:tcMar>
+              <w:top w:w="100" w:type="dxa"/>
+              <w:left w:w="100" w:type="dxa"/>
+              <w:bottom w:w="100" w:type="dxa"/>
+              <w:right w:w="100" w:type="dxa"/>
+            </w:tcMar>
+          </w:tcPr>
+          <w:p>
+            <w:pPr>
+              <w:pStyle w:val="Normal1"/>
+              <w:widowControl w:val="0"/>
+              <w:pBdr>
+                <w:top w:val="nil"/>
+                <w:left w:val="nil"/>
+                <w:bottom w:val="nil"/>
+                <w:right w:val="nil"/>
+                <w:between w:val="nil"/>
+              </w:pBdr>
+              <w:spacing w:before="0" w:line="240" w:lineRule="auto"/>
+            </w:pPr>
+            <w:r>
+              <w:t>Locatários</w:t>
+            </w:r>
+          </w:p>
+        </w:tc>
+      </w:tr>
+      <w:tr>
+        <w:tc>
+          <w:tcPr>
+            <w:tcW w:w="2235" w:type="dxa"/>
+            <w:shd w:val="clear" w:color="auto" w:fill="auto"/>
+            <w:tcMar>
+              <w:top w:w="100" w:type="dxa"/>
+              <w:left w:w="100" w:type="dxa"/>
+              <w:bottom w:w="100" w:type="dxa"/>
+              <w:right w:w="100" w:type="dxa"/>
+            </w:tcMar>
+          </w:tcPr>
+          <w:p>
+            <w:pPr>
+              <w:pStyle w:val="Normal1"/>
+              <w:widowControl w:val="0"/>
+              <w:pBdr>
+                <w:top w:val="nil"/>
+                <w:left w:val="nil"/>
+                <w:bottom w:val="nil"/>
+                <w:right w:val="nil"/>
+                <w:between w:val="nil"/>
+              </w:pBdr>
+              <w:spacing w:before="0" w:line="240" w:lineRule="auto"/>
+              <w:rPr>
+                <w:b/>
+              </w:rPr>
+            </w:pPr>
+            <w:r>
+              <w:rPr>
+                <w:b/>
+              </w:rPr>
+              <w:t>Qualificação</w:t>
+            </w:r>
+          </w:p>
+        </w:tc>
+        <w:tc>
+          <w:tcPr>
+            <w:tcW w:w="7125" w:type="dxa"/>
+            <w:shd w:val="clear" w:color="auto" w:fill="auto"/>
+            <w:tcMar>
+              <w:top w:w="100" w:type="dxa"/>
+              <w:left w:w="100" w:type="dxa"/>
+              <w:bottom w:w="100" w:type="dxa"/>
+              <w:right w:w="100" w:type="dxa"/>
+            </w:tcMar>
+          </w:tcPr>
+          <w:p>
+            <w:pPr>
+              <w:pStyle w:val="Normal1"/>
+              <w:widowControl w:val="0"/>
+              <w:pBdr>
+                <w:top w:val="nil"/>
+                <w:left w:val="nil"/>
+                <w:bottom w:val="nil"/>
+                <w:right w:val="nil"/>
+                <w:between w:val="nil"/>
+              </w:pBdr>
+              <w:spacing w:before="0" w:line="240" w:lineRule="auto"/>
+            </w:pPr>
+            <w:r>
+              <w:t>Usuários II</w:t>
+            </w:r>
+          </w:p>
+        </w:tc>
+      </w:tr>
+      <w:tr>
+        <w:tc>
+          <w:tcPr>
+            <w:tcW w:w="2235" w:type="dxa"/>
+            <w:shd w:val="clear" w:color="auto" w:fill="auto"/>
+            <w:tcMar>
+              <w:top w:w="100" w:type="dxa"/>
+              <w:left w:w="100" w:type="dxa"/>
+              <w:bottom w:w="100" w:type="dxa"/>
+              <w:right w:w="100" w:type="dxa"/>
+            </w:tcMar>
+          </w:tcPr>
+          <w:p>
+            <w:pPr>
+              <w:pStyle w:val="Normal1"/>
+              <w:widowControl w:val="0"/>
+              <w:pBdr>
+                <w:top w:val="nil"/>
+                <w:left w:val="nil"/>
+                <w:bottom w:val="nil"/>
+                <w:right w:val="nil"/>
+                <w:between w:val="nil"/>
+              </w:pBdr>
+              <w:spacing w:before="0" w:line="240" w:lineRule="auto"/>
+              <w:rPr>
+                <w:b/>
+              </w:rPr>
+            </w:pPr>
+            <w:r>
+              <w:rPr>
+                <w:b/>
+              </w:rPr>
+              <w:t>Responsabilidades</w:t>
+            </w:r>
+          </w:p>
+        </w:tc>
+        <w:tc>
+          <w:tcPr>
+            <w:tcW w:w="7125" w:type="dxa"/>
+            <w:shd w:val="clear" w:color="auto" w:fill="auto"/>
+            <w:tcMar>
+              <w:top w:w="100" w:type="dxa"/>
+              <w:left w:w="100" w:type="dxa"/>
+              <w:bottom w:w="100" w:type="dxa"/>
+              <w:right w:w="100" w:type="dxa"/>
+            </w:tcMar>
+          </w:tcPr>
+          <w:p>
+            <w:pPr>
+              <w:pStyle w:val="Normal1"/>
+              <w:widowControl w:val="0"/>
+              <w:numPr>
+                <w:ilvl w:val="0"/>
+                <w:numId w:val="5"/>
+              </w:numPr>
+              <w:pBdr>
+                <w:top w:val="nil"/>
+                <w:left w:val="nil"/>
+                <w:bottom w:val="nil"/>
+                <w:right w:val="nil"/>
+                <w:between w:val="nil"/>
+              </w:pBdr>
+              <w:spacing w:before="0" w:line="240" w:lineRule="auto"/>
+            </w:pPr>
+            <w:r>
+              <w:t xml:space="preserve">Cadastrar imóveis </w:t>
+            </w:r>
+          </w:p>
+          <w:p>
+            <w:pPr>
+              <w:pStyle w:val="Normal1"/>
+              <w:widowControl w:val="0"/>
+              <w:numPr>
+                <w:ilvl w:val="0"/>
+                <w:numId w:val="5"/>
+              </w:numPr>
+              <w:pBdr>
+                <w:top w:val="nil"/>
+                <w:left w:val="nil"/>
+                <w:bottom w:val="nil"/>
+                <w:right w:val="nil"/>
+                <w:between w:val="nil"/>
+              </w:pBdr>
+              <w:spacing w:before="0" w:line="240" w:lineRule="auto"/>
+            </w:pPr>
+            <w:r>
+              <w:t>Acessar cadastro de imóveis</w:t>
+            </w:r>
+            <w:r>
+              <w:t xml:space="preserve"> (o próprio</w:t>
+            </w:r>
+          </w:p>
+          <w:p>
+            <w:pPr>
+              <w:pStyle w:val="Normal1"/>
+              <w:widowControl w:val="0"/>
+              <w:numPr>
+                <w:ilvl w:val="0"/>
+                <w:numId w:val="5"/>
+              </w:numPr>
+              <w:pBdr>
+                <w:top w:val="nil"/>
+                <w:left w:val="nil"/>
+                <w:bottom w:val="nil"/>
+                <w:right w:val="nil"/>
+                <w:between w:val="nil"/>
+              </w:pBdr>
+              <w:spacing w:before="0" w:line="240" w:lineRule="auto"/>
+            </w:pPr>
+            <w:r>
+              <w:t>Acessar cadastro de clientes</w:t>
+            </w:r>
+            <w:r>
+              <w:t xml:space="preserve"> (o próprio)</w:t>
+            </w:r>
+          </w:p>
+          <w:p>
+            <w:pPr>
+              <w:pStyle w:val="Normal1"/>
+              <w:widowControl w:val="0"/>
+              <w:numPr>
+                <w:ilvl w:val="0"/>
+                <w:numId w:val="5"/>
+              </w:numPr>
+              <w:pBdr>
+                <w:top w:val="nil"/>
+                <w:left w:val="nil"/>
+                <w:bottom w:val="nil"/>
+                <w:right w:val="nil"/>
+                <w:between w:val="nil"/>
+              </w:pBdr>
+              <w:spacing w:before="0" w:line="240" w:lineRule="auto"/>
+            </w:pPr>
+            <w:r>
+              <w:t>Editar cadastro de imóveis</w:t>
+            </w:r>
+            <w:r>
+              <w:t xml:space="preserve"> (o próprio)</w:t>
+            </w:r>
+          </w:p>
+          <w:p>
+            <w:pPr>
+              <w:pStyle w:val="Normal1"/>
+              <w:widowControl w:val="0"/>
+              <w:numPr>
+                <w:ilvl w:val="0"/>
+                <w:numId w:val="5"/>
+              </w:numPr>
+              <w:pBdr>
+                <w:top w:val="nil"/>
+                <w:left w:val="nil"/>
+                <w:bottom w:val="nil"/>
+                <w:right w:val="nil"/>
+                <w:between w:val="nil"/>
+              </w:pBdr>
+              <w:spacing w:before="0" w:line="240" w:lineRule="auto"/>
+            </w:pPr>
+            <w:r>
+              <w:t>Editar cadastro de clientes</w:t>
+            </w:r>
+            <w:r>
+              <w:t xml:space="preserve"> (o próprio)</w:t>
+            </w:r>
+          </w:p>
+          <w:p>
+            <w:pPr>
+              <w:pStyle w:val="Normal1"/>
+              <w:widowControl w:val="0"/>
+              <w:numPr>
+                <w:ilvl w:val="0"/>
+                <w:numId w:val="5"/>
+              </w:numPr>
+              <w:pBdr>
+                <w:top w:val="nil"/>
+                <w:left w:val="nil"/>
+                <w:bottom w:val="nil"/>
+                <w:right w:val="nil"/>
+                <w:between w:val="nil"/>
+              </w:pBdr>
+              <w:spacing w:before="0" w:line="240" w:lineRule="auto"/>
+            </w:pPr>
+            <w:r>
+              <w:t xml:space="preserve">Realizar negociações com clientes </w:t>
+            </w:r>
+            <w:r>
+              <w:t>(o próprio)</w:t>
+            </w:r>
+          </w:p>
+        </w:tc>
+      </w:tr>
+    </w:tbl>
+    <w:p>
+      <w:pPr>
         <w:pStyle w:val="Ttulo1"/>
       </w:pPr>
       <w:bookmarkStart w:id="6" w:name="_tpngy4xt5dyx" w:colFirst="0" w:colLast="0"/>
       <w:bookmarkEnd w:id="6"/>
-      <w:r>
-        <w:t>LEVANTAMENTO DE NECESSIDADES</w:t>
+    </w:p>
+    <w:tbl>
+      <w:tblPr>
+        <w:tblStyle w:val="a"/>
+        <w:tblW w:w="9360" w:type="dxa"/>
+        <w:tblInd w:w="0" w:type="dxa"/>
+        <w:tblBorders>
+          <w:top w:val="single" w:sz="8" w:space="0" w:color="000000"/>
+          <w:left w:val="single" w:sz="8" w:space="0" w:color="000000"/>
+          <w:bottom w:val="single" w:sz="8" w:space="0" w:color="000000"/>
+          <w:right w:val="single" w:sz="8" w:space="0" w:color="000000"/>
+          <w:insideH w:val="single" w:sz="8" w:space="0" w:color="000000"/>
+          <w:insideV w:val="single" w:sz="8" w:space="0" w:color="000000"/>
+        </w:tblBorders>
+        <w:tblLayout w:type="fixed"/>
+        <w:tblLook w:val="0600"/>
+      </w:tblPr>
+      <w:tblGrid>
+        <w:gridCol w:w="2235"/>
+        <w:gridCol w:w="7125"/>
+      </w:tblGrid>
+      <w:tr>
+        <w:tc>
+          <w:tcPr>
+            <w:tcW w:w="2235" w:type="dxa"/>
+            <w:shd w:val="clear" w:color="auto" w:fill="auto"/>
+            <w:tcMar>
+              <w:top w:w="100" w:type="dxa"/>
+              <w:left w:w="100" w:type="dxa"/>
+              <w:bottom w:w="100" w:type="dxa"/>
+              <w:right w:w="100" w:type="dxa"/>
+            </w:tcMar>
+          </w:tcPr>
+          <w:p>
+            <w:pPr>
+              <w:pStyle w:val="Normal1"/>
+              <w:widowControl w:val="0"/>
+              <w:pBdr>
+                <w:top w:val="nil"/>
+                <w:left w:val="nil"/>
+                <w:bottom w:val="nil"/>
+                <w:right w:val="nil"/>
+                <w:between w:val="nil"/>
+              </w:pBdr>
+              <w:spacing w:before="0" w:line="240" w:lineRule="auto"/>
+              <w:rPr>
+                <w:b/>
+              </w:rPr>
+            </w:pPr>
+            <w:r>
+              <w:rPr>
+                <w:b/>
+              </w:rPr>
+              <w:t>Nome</w:t>
+            </w:r>
+          </w:p>
+        </w:tc>
+        <w:tc>
+          <w:tcPr>
+            <w:tcW w:w="7125" w:type="dxa"/>
+            <w:shd w:val="clear" w:color="auto" w:fill="auto"/>
+            <w:tcMar>
+              <w:top w:w="100" w:type="dxa"/>
+              <w:left w:w="100" w:type="dxa"/>
+              <w:bottom w:w="100" w:type="dxa"/>
+              <w:right w:w="100" w:type="dxa"/>
+            </w:tcMar>
+          </w:tcPr>
+          <w:p>
+            <w:pPr>
+              <w:pStyle w:val="Normal1"/>
+              <w:widowControl w:val="0"/>
+              <w:pBdr>
+                <w:top w:val="nil"/>
+                <w:left w:val="nil"/>
+                <w:bottom w:val="nil"/>
+                <w:right w:val="nil"/>
+                <w:between w:val="nil"/>
+              </w:pBdr>
+              <w:spacing w:before="0" w:line="240" w:lineRule="auto"/>
+            </w:pPr>
+            <w:r>
+              <w:t>Locadores</w:t>
+            </w:r>
+          </w:p>
+        </w:tc>
+      </w:tr>
+      <w:tr>
+        <w:tc>
+          <w:tcPr>
+            <w:tcW w:w="2235" w:type="dxa"/>
+            <w:shd w:val="clear" w:color="auto" w:fill="auto"/>
+            <w:tcMar>
+              <w:top w:w="100" w:type="dxa"/>
+              <w:left w:w="100" w:type="dxa"/>
+              <w:bottom w:w="100" w:type="dxa"/>
+              <w:right w:w="100" w:type="dxa"/>
+            </w:tcMar>
+          </w:tcPr>
+          <w:p>
+            <w:pPr>
+              <w:pStyle w:val="Normal1"/>
+              <w:widowControl w:val="0"/>
+              <w:pBdr>
+                <w:top w:val="nil"/>
+                <w:left w:val="nil"/>
+                <w:bottom w:val="nil"/>
+                <w:right w:val="nil"/>
+                <w:between w:val="nil"/>
+              </w:pBdr>
+              <w:spacing w:before="0" w:line="240" w:lineRule="auto"/>
+              <w:rPr>
+                <w:b/>
+              </w:rPr>
+            </w:pPr>
+            <w:r>
+              <w:rPr>
+                <w:b/>
+              </w:rPr>
+              <w:t>Qualificação</w:t>
+            </w:r>
+          </w:p>
+        </w:tc>
+        <w:tc>
+          <w:tcPr>
+            <w:tcW w:w="7125" w:type="dxa"/>
+            <w:shd w:val="clear" w:color="auto" w:fill="auto"/>
+            <w:tcMar>
+              <w:top w:w="100" w:type="dxa"/>
+              <w:left w:w="100" w:type="dxa"/>
+              <w:bottom w:w="100" w:type="dxa"/>
+              <w:right w:w="100" w:type="dxa"/>
+            </w:tcMar>
+          </w:tcPr>
+          <w:p>
+            <w:pPr>
+              <w:pStyle w:val="Normal1"/>
+              <w:widowControl w:val="0"/>
+              <w:pBdr>
+                <w:top w:val="nil"/>
+                <w:left w:val="nil"/>
+                <w:bottom w:val="nil"/>
+                <w:right w:val="nil"/>
+                <w:between w:val="nil"/>
+              </w:pBdr>
+              <w:spacing w:before="0" w:line="240" w:lineRule="auto"/>
+            </w:pPr>
+            <w:r>
+              <w:t>Usuários III</w:t>
+            </w:r>
+          </w:p>
+        </w:tc>
+      </w:tr>
+      <w:tr>
+        <w:tc>
+          <w:tcPr>
+            <w:tcW w:w="2235" w:type="dxa"/>
+            <w:shd w:val="clear" w:color="auto" w:fill="auto"/>
+            <w:tcMar>
+              <w:top w:w="100" w:type="dxa"/>
+              <w:left w:w="100" w:type="dxa"/>
+              <w:bottom w:w="100" w:type="dxa"/>
+              <w:right w:w="100" w:type="dxa"/>
+            </w:tcMar>
+          </w:tcPr>
+          <w:p>
+            <w:pPr>
+              <w:pStyle w:val="Normal1"/>
+              <w:widowControl w:val="0"/>
+              <w:pBdr>
+                <w:top w:val="nil"/>
+                <w:left w:val="nil"/>
+                <w:bottom w:val="nil"/>
+                <w:right w:val="nil"/>
+                <w:between w:val="nil"/>
+              </w:pBdr>
+              <w:spacing w:before="0" w:line="240" w:lineRule="auto"/>
+              <w:rPr>
+                <w:b/>
+              </w:rPr>
+            </w:pPr>
+            <w:r>
+              <w:rPr>
+                <w:b/>
+              </w:rPr>
+              <w:t>Responsabilidades</w:t>
+            </w:r>
+          </w:p>
+        </w:tc>
+        <w:tc>
+          <w:tcPr>
+            <w:tcW w:w="7125" w:type="dxa"/>
+            <w:shd w:val="clear" w:color="auto" w:fill="auto"/>
+            <w:tcMar>
+              <w:top w:w="100" w:type="dxa"/>
+              <w:left w:w="100" w:type="dxa"/>
+              <w:bottom w:w="100" w:type="dxa"/>
+              <w:right w:w="100" w:type="dxa"/>
+            </w:tcMar>
+          </w:tcPr>
+          <w:p>
+            <w:pPr>
+              <w:pStyle w:val="Normal1"/>
+              <w:widowControl w:val="0"/>
+              <w:numPr>
+                <w:ilvl w:val="0"/>
+                <w:numId w:val="6"/>
+              </w:numPr>
+              <w:pBdr>
+                <w:top w:val="nil"/>
+                <w:left w:val="nil"/>
+                <w:bottom w:val="nil"/>
+                <w:right w:val="nil"/>
+                <w:between w:val="nil"/>
+              </w:pBdr>
+              <w:spacing w:before="0" w:line="240" w:lineRule="auto"/>
+            </w:pPr>
+            <w:r>
+              <w:t>Buscar imóveis</w:t>
+            </w:r>
+          </w:p>
+          <w:p>
+            <w:pPr>
+              <w:pStyle w:val="Normal1"/>
+              <w:widowControl w:val="0"/>
+              <w:numPr>
+                <w:ilvl w:val="0"/>
+                <w:numId w:val="6"/>
+              </w:numPr>
+              <w:pBdr>
+                <w:top w:val="nil"/>
+                <w:left w:val="nil"/>
+                <w:bottom w:val="nil"/>
+                <w:right w:val="nil"/>
+                <w:between w:val="nil"/>
+              </w:pBdr>
+              <w:spacing w:before="0" w:line="240" w:lineRule="auto"/>
+            </w:pPr>
+            <w:r>
+              <w:t xml:space="preserve">Visualizar opiniões de clientes </w:t>
+            </w:r>
+          </w:p>
+          <w:p>
+            <w:pPr>
+              <w:pStyle w:val="Normal1"/>
+              <w:widowControl w:val="0"/>
+              <w:numPr>
+                <w:ilvl w:val="0"/>
+                <w:numId w:val="6"/>
+              </w:numPr>
+              <w:pBdr>
+                <w:top w:val="nil"/>
+                <w:left w:val="nil"/>
+                <w:bottom w:val="nil"/>
+                <w:right w:val="nil"/>
+                <w:between w:val="nil"/>
+              </w:pBdr>
+              <w:spacing w:before="0" w:line="240" w:lineRule="auto"/>
+            </w:pPr>
+            <w:r>
+              <w:t>Acessar lista de imóveis favoritos</w:t>
+            </w:r>
+          </w:p>
+          <w:p>
+            <w:pPr>
+              <w:pStyle w:val="Normal1"/>
+              <w:widowControl w:val="0"/>
+              <w:numPr>
+                <w:ilvl w:val="0"/>
+                <w:numId w:val="6"/>
+              </w:numPr>
+              <w:pBdr>
+                <w:top w:val="nil"/>
+                <w:left w:val="nil"/>
+                <w:bottom w:val="nil"/>
+                <w:right w:val="nil"/>
+                <w:between w:val="nil"/>
+              </w:pBdr>
+              <w:spacing w:before="0" w:line="240" w:lineRule="auto"/>
+            </w:pPr>
+            <w:r>
+              <w:t>Editar lista de cadastro de imóveis favoritos</w:t>
+            </w:r>
+            <w:r>
+              <w:t xml:space="preserve"> </w:t>
+            </w:r>
+          </w:p>
+          <w:p>
+            <w:pPr>
+              <w:pStyle w:val="Normal1"/>
+              <w:widowControl w:val="0"/>
+              <w:numPr>
+                <w:ilvl w:val="0"/>
+                <w:numId w:val="6"/>
+              </w:numPr>
+              <w:pBdr>
+                <w:top w:val="nil"/>
+                <w:left w:val="nil"/>
+                <w:bottom w:val="nil"/>
+                <w:right w:val="nil"/>
+                <w:between w:val="nil"/>
+              </w:pBdr>
+              <w:spacing w:before="0" w:line="240" w:lineRule="auto"/>
+            </w:pPr>
+            <w:r>
+              <w:t>Acessar cadastro de clientes (o próprio)</w:t>
+            </w:r>
+          </w:p>
+          <w:p>
+            <w:pPr>
+              <w:pStyle w:val="Normal1"/>
+              <w:widowControl w:val="0"/>
+              <w:numPr>
+                <w:ilvl w:val="0"/>
+                <w:numId w:val="6"/>
+              </w:numPr>
+              <w:pBdr>
+                <w:top w:val="nil"/>
+                <w:left w:val="nil"/>
+                <w:bottom w:val="nil"/>
+                <w:right w:val="nil"/>
+                <w:between w:val="nil"/>
+              </w:pBdr>
+              <w:spacing w:before="0" w:line="240" w:lineRule="auto"/>
+            </w:pPr>
+            <w:r>
+              <w:t>Editar cadastro de clientes (o próprio)</w:t>
+            </w:r>
+          </w:p>
+          <w:p>
+            <w:pPr>
+              <w:pStyle w:val="Normal1"/>
+              <w:widowControl w:val="0"/>
+              <w:numPr>
+                <w:ilvl w:val="0"/>
+                <w:numId w:val="6"/>
+              </w:numPr>
+              <w:pBdr>
+                <w:top w:val="nil"/>
+                <w:left w:val="nil"/>
+                <w:bottom w:val="nil"/>
+                <w:right w:val="nil"/>
+                <w:between w:val="nil"/>
+              </w:pBdr>
+              <w:spacing w:before="0" w:line="240" w:lineRule="auto"/>
+            </w:pPr>
+            <w:r>
+              <w:t xml:space="preserve">Realizar negociações com locatários </w:t>
+            </w:r>
+          </w:p>
+        </w:tc>
+      </w:tr>
+    </w:tbl>
+    <w:p>
+      <w:pPr>
+        <w:pStyle w:val="Normal1"/>
+        <w:rPr>
+          <w:sz w:val="28"/>
+          <w:szCs w:val="28"/>
+        </w:rPr>
+      </w:pPr>
+      <w:r>
+        <w:br w:type="page"/>
       </w:r>
     </w:p>
     <w:p>
       <w:pPr>
-        <w:pStyle w:val="normal0"/>
-      </w:pPr>
-      <w:r>
-        <w:t>Detalhar cada necessidade identificada no ambiente de negócio e que justifica a criação do sistema. As necessidades devem ser numeradas.</w:t>
+        <w:pStyle w:val="Ttulo1"/>
+      </w:pPr>
+      <w:r>
+        <w:lastRenderedPageBreak/>
+        <w:t>LEVANTAMENTO DE NECESSIDADES</w:t>
       </w:r>
     </w:p>
     <w:p>
       <w:pPr>
-        <w:pStyle w:val="normal0"/>
+        <w:pStyle w:val="Normal1"/>
         <w:numPr>
           <w:ilvl w:val="0"/>
           <w:numId w:val="1"/>
@@ -726,12 +2639,18 @@
         <w:contextualSpacing/>
       </w:pPr>
       <w:r>
-        <w:t>Nome da primeira necessidade. Justificativa da necessidade.</w:t>
+        <w:t>Simplificar o processo de locação</w:t>
+      </w:r>
+      <w:r>
+        <w:t xml:space="preserve">. </w:t>
+      </w:r>
+      <w:r>
+        <w:t>A burocracia pode se tornar impeditivo para locadores potenciais.</w:t>
       </w:r>
     </w:p>
     <w:p>
       <w:pPr>
-        <w:pStyle w:val="normal0"/>
+        <w:pStyle w:val="Normal1"/>
         <w:numPr>
           <w:ilvl w:val="0"/>
           <w:numId w:val="1"/>
@@ -739,12 +2658,30 @@
         <w:contextualSpacing/>
       </w:pPr>
       <w:r>
-        <w:t>Nome da segunda necessidade. Justificativa da necessidade.</w:t>
+        <w:t>Ampliar o alcance do</w:t>
+      </w:r>
+      <w:r>
+        <w:t>s</w:t>
+      </w:r>
+      <w:r>
+        <w:t xml:space="preserve"> serviços</w:t>
+      </w:r>
+      <w:r>
+        <w:t>.</w:t>
+      </w:r>
+      <w:r>
+        <w:t xml:space="preserve"> A imobiliária tradicional se especializa em uma região, tendo sua abrangência reduzida, em comparação </w:t>
+      </w:r>
+      <w:r>
+        <w:t>com o</w:t>
+      </w:r>
+      <w:r>
+        <w:t xml:space="preserve"> potencial das locações online.</w:t>
       </w:r>
     </w:p>
     <w:p>
       <w:pPr>
-        <w:pStyle w:val="normal0"/>
+        <w:pStyle w:val="Normal1"/>
         <w:numPr>
           <w:ilvl w:val="0"/>
           <w:numId w:val="1"/>
@@ -752,7 +2689,37 @@
         <w:contextualSpacing/>
       </w:pPr>
       <w:r>
-        <w:t>Nome da terceira necessidade. Justificativa da necessidade.</w:t>
+        <w:t>Tornar a</w:t>
+      </w:r>
+      <w:r>
+        <w:t xml:space="preserve"> apr</w:t>
+      </w:r>
+      <w:r>
+        <w:t>e</w:t>
+      </w:r>
+      <w:r>
+        <w:t>sentação</w:t>
+      </w:r>
+      <w:r>
+        <w:t xml:space="preserve"> fiel à realidade</w:t>
+      </w:r>
+      <w:r>
+        <w:t xml:space="preserve"> através da avaliação de locatários</w:t>
+      </w:r>
+      <w:r>
+        <w:t>.</w:t>
+      </w:r>
+      <w:r>
+        <w:t xml:space="preserve"> Clientes se desgastam ao </w:t>
+      </w:r>
+      <w:r>
+        <w:t xml:space="preserve">visitar imóveis </w:t>
+      </w:r>
+      <w:r>
+        <w:t>que estavam com descrições imprecisas ou com fotos que escondem detalhes importantes.</w:t>
+      </w:r>
+      <w:r>
+        <w:t xml:space="preserve"> </w:t>
       </w:r>
     </w:p>
     <w:p>
@@ -767,20 +2734,15 @@
     </w:p>
     <w:p>
       <w:pPr>
-        <w:pStyle w:val="normal0"/>
-      </w:pPr>
-      <w:r>
-        <w:t>Para cada necessidade, indicar qual a(s) funcionalidade(s) que deve(m) ter no sistema para que a necessidade seja satisfeita. A cada funcionalidade deve ser associada um</w:t>
-      </w:r>
-      <w:r>
-        <w:t xml:space="preserve">a prioridade, conforme critérios dos interessados. Cada funcionalidade pode ser descrita como uma tabela da seguinte forma: </w:t>
-      </w:r>
+        <w:pStyle w:val="Normal1"/>
+      </w:pPr>
+      <w:bookmarkStart w:id="8" w:name="_GoBack"/>
+      <w:bookmarkEnd w:id="8"/>
     </w:p>
     <w:tbl>
       <w:tblPr>
-        <w:tblStyle w:val="a0"/>
         <w:tblW w:w="9360" w:type="dxa"/>
-        <w:tblInd w:w="0" w:type="dxa"/>
+        <w:tblInd w:w="100" w:type="dxa"/>
         <w:tblBorders>
           <w:top w:val="single" w:sz="8" w:space="0" w:color="000000"/>
           <w:left w:val="single" w:sz="8" w:space="0" w:color="000000"/>
@@ -814,16 +2776,7 @@
           </w:tcPr>
           <w:p>
             <w:pPr>
-              <w:pStyle w:val="normal0"/>
-              <w:widowControl w:val="0"/>
-              <w:pBdr>
-                <w:top w:val="nil"/>
-                <w:left w:val="nil"/>
-                <w:bottom w:val="nil"/>
-                <w:right w:val="nil"/>
-                <w:between w:val="nil"/>
-              </w:pBdr>
-              <w:spacing w:before="0" w:line="240" w:lineRule="auto"/>
+              <w:pStyle w:val="Normal1"/>
             </w:pPr>
             <w:r>
               <w:rPr>
@@ -832,7 +2785,10 @@
               <w:t>Necessidade:</w:t>
             </w:r>
             <w:r>
-              <w:t xml:space="preserve"> [colocar aqui o nome da necessidade identificada na seção anterior]</w:t>
+              <w:t xml:space="preserve"> </w:t>
+            </w:r>
+            <w:r>
+              <w:t>Simplificar o processo de locação</w:t>
             </w:r>
           </w:p>
         </w:tc>
@@ -851,16 +2807,7 @@
           </w:tcPr>
           <w:p>
             <w:pPr>
-              <w:pStyle w:val="normal0"/>
-              <w:widowControl w:val="0"/>
-              <w:pBdr>
-                <w:top w:val="nil"/>
-                <w:left w:val="nil"/>
-                <w:bottom w:val="nil"/>
-                <w:right w:val="nil"/>
-                <w:between w:val="nil"/>
-              </w:pBdr>
-              <w:spacing w:before="0" w:line="240" w:lineRule="auto"/>
+              <w:pStyle w:val="Normal1"/>
               <w:rPr>
                 <w:b/>
               </w:rPr>
@@ -886,16 +2833,7 @@
           </w:tcPr>
           <w:p>
             <w:pPr>
-              <w:pStyle w:val="normal0"/>
-              <w:widowControl w:val="0"/>
-              <w:pBdr>
-                <w:top w:val="nil"/>
-                <w:left w:val="nil"/>
-                <w:bottom w:val="nil"/>
-                <w:right w:val="nil"/>
-                <w:between w:val="nil"/>
-              </w:pBdr>
-              <w:spacing w:before="0" w:line="240" w:lineRule="auto"/>
+              <w:pStyle w:val="Normal1"/>
               <w:rPr>
                 <w:b/>
               </w:rPr>
@@ -923,19 +2861,13 @@
           </w:tcPr>
           <w:p>
             <w:pPr>
-              <w:pStyle w:val="normal0"/>
-              <w:widowControl w:val="0"/>
-              <w:pBdr>
-                <w:top w:val="nil"/>
-                <w:left w:val="nil"/>
-                <w:bottom w:val="nil"/>
-                <w:right w:val="nil"/>
-                <w:between w:val="nil"/>
-              </w:pBdr>
-              <w:spacing w:before="0" w:line="240" w:lineRule="auto"/>
-            </w:pPr>
-            <w:r>
-              <w:t>1. [colocar aqui o nome da funcionalidade]</w:t>
+              <w:pStyle w:val="Normal1"/>
+            </w:pPr>
+            <w:r>
+              <w:t xml:space="preserve">1. </w:t>
+            </w:r>
+            <w:r>
+              <w:t>Geração de contratos on-line</w:t>
             </w:r>
           </w:p>
         </w:tc>
@@ -952,25 +2884,11 @@
           </w:tcPr>
           <w:p>
             <w:pPr>
-              <w:pStyle w:val="normal0"/>
-              <w:widowControl w:val="0"/>
-              <w:pBdr>
-                <w:top w:val="nil"/>
-                <w:left w:val="nil"/>
-                <w:bottom w:val="nil"/>
-                <w:right w:val="nil"/>
-                <w:between w:val="nil"/>
-              </w:pBdr>
-              <w:spacing w:before="0" w:line="240" w:lineRule="auto"/>
-            </w:pPr>
-            <w:r>
-              <w:t>[Crítico, importante ou útil</w:t>
-            </w:r>
-            <w:proofErr w:type="gramStart"/>
-            <w:r>
-              <w:t>]</w:t>
-            </w:r>
-            <w:proofErr w:type="gramEnd"/>
+              <w:pStyle w:val="Normal1"/>
+            </w:pPr>
+            <w:r>
+              <w:t>Crítico</w:t>
+            </w:r>
           </w:p>
         </w:tc>
       </w:tr>
@@ -988,24 +2906,10 @@
           </w:tcPr>
           <w:p>
             <w:pPr>
-              <w:pStyle w:val="normal0"/>
-              <w:widowControl w:val="0"/>
-              <w:pBdr>
-                <w:top w:val="nil"/>
-                <w:left w:val="nil"/>
-                <w:bottom w:val="nil"/>
-                <w:right w:val="nil"/>
-                <w:between w:val="nil"/>
-              </w:pBdr>
-              <w:spacing w:before="0" w:line="240" w:lineRule="auto"/>
-            </w:pPr>
-            <w:proofErr w:type="gramStart"/>
-            <w:r>
-              <w:t>n.</w:t>
-            </w:r>
-            <w:proofErr w:type="gramEnd"/>
-            <w:r>
-              <w:t xml:space="preserve"> [colocar aqui o nome da funcionalidade]</w:t>
+              <w:pStyle w:val="Normal1"/>
+            </w:pPr>
+            <w:r>
+              <w:t>2. Pagamento on-line</w:t>
             </w:r>
           </w:p>
         </w:tc>
@@ -1022,99 +2926,502 @@
           </w:tcPr>
           <w:p>
             <w:pPr>
-              <w:pStyle w:val="normal0"/>
-              <w:widowControl w:val="0"/>
-              <w:spacing w:before="0" w:line="240" w:lineRule="auto"/>
-            </w:pPr>
-            <w:r>
-              <w:t>[Crítico, importante ou útil</w:t>
-            </w:r>
-            <w:proofErr w:type="gramStart"/>
-            <w:r>
-              <w:t>]</w:t>
-            </w:r>
-            <w:proofErr w:type="gramEnd"/>
+              <w:pStyle w:val="Normal1"/>
+            </w:pPr>
+            <w:r>
+              <w:t>Crítico</w:t>
+            </w:r>
           </w:p>
         </w:tc>
       </w:tr>
     </w:tbl>
     <w:p>
       <w:pPr>
-        <w:pStyle w:val="Ttulo1"/>
-      </w:pPr>
-      <w:bookmarkStart w:id="8" w:name="_m9trwhwyzf9g" w:colFirst="0" w:colLast="0"/>
-      <w:bookmarkEnd w:id="8"/>
-      <w:r>
-        <w:t>INTERLIGAÇÃO COM OUTROS SISTEMAS</w:t>
-      </w:r>
+        <w:pStyle w:val="Normal1"/>
+      </w:pPr>
+    </w:p>
+    <w:tbl>
+      <w:tblPr>
+        <w:tblW w:w="9360" w:type="dxa"/>
+        <w:tblInd w:w="100" w:type="dxa"/>
+        <w:tblBorders>
+          <w:top w:val="single" w:sz="8" w:space="0" w:color="000000"/>
+          <w:left w:val="single" w:sz="8" w:space="0" w:color="000000"/>
+          <w:bottom w:val="single" w:sz="8" w:space="0" w:color="000000"/>
+          <w:right w:val="single" w:sz="8" w:space="0" w:color="000000"/>
+          <w:insideH w:val="single" w:sz="8" w:space="0" w:color="000000"/>
+          <w:insideV w:val="single" w:sz="8" w:space="0" w:color="000000"/>
+        </w:tblBorders>
+        <w:tblLayout w:type="fixed"/>
+        <w:tblLook w:val="0600"/>
+      </w:tblPr>
+      <w:tblGrid>
+        <w:gridCol w:w="6360"/>
+        <w:gridCol w:w="3000"/>
+      </w:tblGrid>
+      <w:tr>
+        <w:trPr>
+          <w:trHeight w:val="420"/>
+        </w:trPr>
+        <w:tc>
+          <w:tcPr>
+            <w:tcW w:w="9360" w:type="dxa"/>
+            <w:gridSpan w:val="2"/>
+            <w:shd w:val="clear" w:color="auto" w:fill="auto"/>
+            <w:tcMar>
+              <w:top w:w="100" w:type="dxa"/>
+              <w:left w:w="100" w:type="dxa"/>
+              <w:bottom w:w="100" w:type="dxa"/>
+              <w:right w:w="100" w:type="dxa"/>
+            </w:tcMar>
+          </w:tcPr>
+          <w:p>
+            <w:pPr>
+              <w:pStyle w:val="Normal1"/>
+            </w:pPr>
+            <w:r>
+              <w:rPr>
+                <w:b/>
+              </w:rPr>
+              <w:t>Necessidade:</w:t>
+            </w:r>
+            <w:r>
+              <w:t xml:space="preserve"> </w:t>
+            </w:r>
+            <w:r>
+              <w:t>Ampliar o alcance dos serviços</w:t>
+            </w:r>
+          </w:p>
+        </w:tc>
+      </w:tr>
+      <w:tr>
+        <w:tc>
+          <w:tcPr>
+            <w:tcW w:w="6360" w:type="dxa"/>
+            <w:shd w:val="clear" w:color="auto" w:fill="auto"/>
+            <w:tcMar>
+              <w:top w:w="100" w:type="dxa"/>
+              <w:left w:w="100" w:type="dxa"/>
+              <w:bottom w:w="100" w:type="dxa"/>
+              <w:right w:w="100" w:type="dxa"/>
+            </w:tcMar>
+          </w:tcPr>
+          <w:p>
+            <w:pPr>
+              <w:pStyle w:val="Normal1"/>
+              <w:rPr>
+                <w:b/>
+              </w:rPr>
+            </w:pPr>
+            <w:r>
+              <w:rPr>
+                <w:b/>
+              </w:rPr>
+              <w:t>Funcionalidade</w:t>
+            </w:r>
+          </w:p>
+        </w:tc>
+        <w:tc>
+          <w:tcPr>
+            <w:tcW w:w="3000" w:type="dxa"/>
+            <w:shd w:val="clear" w:color="auto" w:fill="auto"/>
+            <w:tcMar>
+              <w:top w:w="100" w:type="dxa"/>
+              <w:left w:w="100" w:type="dxa"/>
+              <w:bottom w:w="100" w:type="dxa"/>
+              <w:right w:w="100" w:type="dxa"/>
+            </w:tcMar>
+          </w:tcPr>
+          <w:p>
+            <w:pPr>
+              <w:pStyle w:val="Normal1"/>
+              <w:rPr>
+                <w:b/>
+              </w:rPr>
+            </w:pPr>
+            <w:r>
+              <w:rPr>
+                <w:b/>
+              </w:rPr>
+              <w:t>Categoria</w:t>
+            </w:r>
+          </w:p>
+        </w:tc>
+      </w:tr>
+      <w:tr>
+        <w:tc>
+          <w:tcPr>
+            <w:tcW w:w="6360" w:type="dxa"/>
+            <w:shd w:val="clear" w:color="auto" w:fill="auto"/>
+            <w:tcMar>
+              <w:top w:w="100" w:type="dxa"/>
+              <w:left w:w="100" w:type="dxa"/>
+              <w:bottom w:w="100" w:type="dxa"/>
+              <w:right w:w="100" w:type="dxa"/>
+            </w:tcMar>
+          </w:tcPr>
+          <w:p>
+            <w:pPr>
+              <w:pStyle w:val="Normal1"/>
+            </w:pPr>
+            <w:r>
+              <w:t xml:space="preserve">1. </w:t>
+            </w:r>
+            <w:r>
+              <w:t>Filtros de busca</w:t>
+            </w:r>
+          </w:p>
+        </w:tc>
+        <w:tc>
+          <w:tcPr>
+            <w:tcW w:w="3000" w:type="dxa"/>
+            <w:shd w:val="clear" w:color="auto" w:fill="auto"/>
+            <w:tcMar>
+              <w:top w:w="100" w:type="dxa"/>
+              <w:left w:w="100" w:type="dxa"/>
+              <w:bottom w:w="100" w:type="dxa"/>
+              <w:right w:w="100" w:type="dxa"/>
+            </w:tcMar>
+          </w:tcPr>
+          <w:p>
+            <w:pPr>
+              <w:pStyle w:val="Normal1"/>
+            </w:pPr>
+            <w:r>
+              <w:t>Importante</w:t>
+            </w:r>
+          </w:p>
+        </w:tc>
+      </w:tr>
+      <w:tr>
+        <w:tc>
+          <w:tcPr>
+            <w:tcW w:w="6360" w:type="dxa"/>
+            <w:shd w:val="clear" w:color="auto" w:fill="auto"/>
+            <w:tcMar>
+              <w:top w:w="100" w:type="dxa"/>
+              <w:left w:w="100" w:type="dxa"/>
+              <w:bottom w:w="100" w:type="dxa"/>
+              <w:right w:w="100" w:type="dxa"/>
+            </w:tcMar>
+          </w:tcPr>
+          <w:p>
+            <w:pPr>
+              <w:pStyle w:val="Normal1"/>
+            </w:pPr>
+            <w:r>
+              <w:t>2. Contato por chat</w:t>
+            </w:r>
+          </w:p>
+        </w:tc>
+        <w:tc>
+          <w:tcPr>
+            <w:tcW w:w="3000" w:type="dxa"/>
+            <w:shd w:val="clear" w:color="auto" w:fill="auto"/>
+            <w:tcMar>
+              <w:top w:w="100" w:type="dxa"/>
+              <w:left w:w="100" w:type="dxa"/>
+              <w:bottom w:w="100" w:type="dxa"/>
+              <w:right w:w="100" w:type="dxa"/>
+            </w:tcMar>
+          </w:tcPr>
+          <w:p>
+            <w:pPr>
+              <w:pStyle w:val="Normal1"/>
+            </w:pPr>
+            <w:r>
+              <w:t>Útil</w:t>
+            </w:r>
+          </w:p>
+        </w:tc>
+      </w:tr>
+      <w:tr>
+        <w:tc>
+          <w:tcPr>
+            <w:tcW w:w="6360" w:type="dxa"/>
+            <w:shd w:val="clear" w:color="auto" w:fill="auto"/>
+            <w:tcMar>
+              <w:top w:w="100" w:type="dxa"/>
+              <w:left w:w="100" w:type="dxa"/>
+              <w:bottom w:w="100" w:type="dxa"/>
+              <w:right w:w="100" w:type="dxa"/>
+            </w:tcMar>
+          </w:tcPr>
+          <w:p>
+            <w:pPr>
+              <w:pStyle w:val="Normal1"/>
+            </w:pPr>
+            <w:r>
+              <w:t>3. Envio de propostas</w:t>
+            </w:r>
+          </w:p>
+        </w:tc>
+        <w:tc>
+          <w:tcPr>
+            <w:tcW w:w="3000" w:type="dxa"/>
+            <w:shd w:val="clear" w:color="auto" w:fill="auto"/>
+            <w:tcMar>
+              <w:top w:w="100" w:type="dxa"/>
+              <w:left w:w="100" w:type="dxa"/>
+              <w:bottom w:w="100" w:type="dxa"/>
+              <w:right w:w="100" w:type="dxa"/>
+            </w:tcMar>
+          </w:tcPr>
+          <w:p>
+            <w:pPr>
+              <w:pStyle w:val="Normal1"/>
+            </w:pPr>
+            <w:r>
+              <w:t>Útil</w:t>
+            </w:r>
+          </w:p>
+        </w:tc>
+      </w:tr>
+    </w:tbl>
+    <w:p>
+      <w:pPr>
+        <w:pStyle w:val="Normal1"/>
+      </w:pPr>
     </w:p>
     <w:p>
-      <w:pPr>
-        <w:pStyle w:val="normal0"/>
-      </w:pPr>
-      <w:r>
-        <w:t>Detalhar aqui outros sistemas com o qual o sistema proposto deverá interligar.</w:t>
+      <w:r>
+        <w:br w:type="page"/>
+      </w:r>
+    </w:p>
+    <w:tbl>
+      <w:tblPr>
+        <w:tblW w:w="9360" w:type="dxa"/>
+        <w:tblInd w:w="100" w:type="dxa"/>
+        <w:tblBorders>
+          <w:top w:val="single" w:sz="8" w:space="0" w:color="000000"/>
+          <w:left w:val="single" w:sz="8" w:space="0" w:color="000000"/>
+          <w:bottom w:val="single" w:sz="8" w:space="0" w:color="000000"/>
+          <w:right w:val="single" w:sz="8" w:space="0" w:color="000000"/>
+          <w:insideH w:val="single" w:sz="8" w:space="0" w:color="000000"/>
+          <w:insideV w:val="single" w:sz="8" w:space="0" w:color="000000"/>
+        </w:tblBorders>
+        <w:tblLayout w:type="fixed"/>
+        <w:tblLook w:val="0600"/>
+      </w:tblPr>
+      <w:tblGrid>
+        <w:gridCol w:w="6360"/>
+        <w:gridCol w:w="3000"/>
+      </w:tblGrid>
+      <w:tr>
+        <w:trPr>
+          <w:trHeight w:val="420"/>
+        </w:trPr>
+        <w:tc>
+          <w:tcPr>
+            <w:tcW w:w="9360" w:type="dxa"/>
+            <w:gridSpan w:val="2"/>
+            <w:shd w:val="clear" w:color="auto" w:fill="auto"/>
+            <w:tcMar>
+              <w:top w:w="100" w:type="dxa"/>
+              <w:left w:w="100" w:type="dxa"/>
+              <w:bottom w:w="100" w:type="dxa"/>
+              <w:right w:w="100" w:type="dxa"/>
+            </w:tcMar>
+          </w:tcPr>
+          <w:p>
+            <w:pPr>
+              <w:pStyle w:val="Normal1"/>
+            </w:pPr>
+            <w:r>
+              <w:rPr>
+                <w:b/>
+              </w:rPr>
+              <w:lastRenderedPageBreak/>
+              <w:t>Necessidade:</w:t>
+            </w:r>
+            <w:r>
+              <w:t xml:space="preserve"> </w:t>
+            </w:r>
+            <w:r>
+              <w:t>Tornar a apresentação fiel à realidade através da avaliação de locatários.</w:t>
+            </w:r>
+          </w:p>
+        </w:tc>
+      </w:tr>
+      <w:tr>
+        <w:tc>
+          <w:tcPr>
+            <w:tcW w:w="6360" w:type="dxa"/>
+            <w:shd w:val="clear" w:color="auto" w:fill="auto"/>
+            <w:tcMar>
+              <w:top w:w="100" w:type="dxa"/>
+              <w:left w:w="100" w:type="dxa"/>
+              <w:bottom w:w="100" w:type="dxa"/>
+              <w:right w:w="100" w:type="dxa"/>
+            </w:tcMar>
+          </w:tcPr>
+          <w:p>
+            <w:pPr>
+              <w:pStyle w:val="Normal1"/>
+              <w:rPr>
+                <w:b/>
+              </w:rPr>
+            </w:pPr>
+            <w:r>
+              <w:rPr>
+                <w:b/>
+              </w:rPr>
+              <w:t>Funcionalidade</w:t>
+            </w:r>
+          </w:p>
+        </w:tc>
+        <w:tc>
+          <w:tcPr>
+            <w:tcW w:w="3000" w:type="dxa"/>
+            <w:shd w:val="clear" w:color="auto" w:fill="auto"/>
+            <w:tcMar>
+              <w:top w:w="100" w:type="dxa"/>
+              <w:left w:w="100" w:type="dxa"/>
+              <w:bottom w:w="100" w:type="dxa"/>
+              <w:right w:w="100" w:type="dxa"/>
+            </w:tcMar>
+          </w:tcPr>
+          <w:p>
+            <w:pPr>
+              <w:pStyle w:val="Normal1"/>
+              <w:rPr>
+                <w:b/>
+              </w:rPr>
+            </w:pPr>
+            <w:r>
+              <w:rPr>
+                <w:b/>
+              </w:rPr>
+              <w:t>Categoria</w:t>
+            </w:r>
+          </w:p>
+        </w:tc>
+      </w:tr>
+      <w:tr>
+        <w:tc>
+          <w:tcPr>
+            <w:tcW w:w="6360" w:type="dxa"/>
+            <w:shd w:val="clear" w:color="auto" w:fill="auto"/>
+            <w:tcMar>
+              <w:top w:w="100" w:type="dxa"/>
+              <w:left w:w="100" w:type="dxa"/>
+              <w:bottom w:w="100" w:type="dxa"/>
+              <w:right w:w="100" w:type="dxa"/>
+            </w:tcMar>
+          </w:tcPr>
+          <w:p>
+            <w:pPr>
+              <w:pStyle w:val="Normal1"/>
+            </w:pPr>
+            <w:r>
+              <w:t xml:space="preserve">1. </w:t>
+            </w:r>
+            <w:r>
+              <w:t>Avaliação dos usuários</w:t>
+            </w:r>
+          </w:p>
+        </w:tc>
+        <w:tc>
+          <w:tcPr>
+            <w:tcW w:w="3000" w:type="dxa"/>
+            <w:shd w:val="clear" w:color="auto" w:fill="auto"/>
+            <w:tcMar>
+              <w:top w:w="100" w:type="dxa"/>
+              <w:left w:w="100" w:type="dxa"/>
+              <w:bottom w:w="100" w:type="dxa"/>
+              <w:right w:w="100" w:type="dxa"/>
+            </w:tcMar>
+          </w:tcPr>
+          <w:p>
+            <w:pPr>
+              <w:pStyle w:val="Normal1"/>
+            </w:pPr>
+            <w:r>
+              <w:t>Importante</w:t>
+            </w:r>
+          </w:p>
+        </w:tc>
+      </w:tr>
+    </w:tbl>
+    <w:p>
+      <w:pPr>
+        <w:pStyle w:val="Ttulo1"/>
+      </w:pPr>
+      <w:bookmarkStart w:id="9" w:name="_m9trwhwyzf9g" w:colFirst="0" w:colLast="0"/>
+      <w:bookmarkEnd w:id="9"/>
+      <w:r>
+        <w:t>INTERLIGAÇÃO COM OUTROS SISTEMAS</w:t>
       </w:r>
     </w:p>
     <w:p>
       <w:pPr>
-        <w:pStyle w:val="Ttulo1"/>
-      </w:pPr>
-      <w:bookmarkStart w:id="9" w:name="_tqyaz5pbqp35" w:colFirst="0" w:colLast="0"/>
-      <w:bookmarkEnd w:id="9"/>
-      <w:r>
-        <w:t>RESTRIÇÕES</w:t>
+        <w:pStyle w:val="Normal1"/>
+      </w:pPr>
+      <w:r>
+        <w:t>O sistema será interligado com um sistema de pagamento de</w:t>
+      </w:r>
+      <w:r>
+        <w:t xml:space="preserve"> todas as bandeiras de cartão de</w:t>
+      </w:r>
+      <w:r>
+        <w:t xml:space="preserve"> cartão de crédito</w:t>
+      </w:r>
+      <w:r>
+        <w:t>.</w:t>
       </w:r>
     </w:p>
     <w:p>
       <w:pPr>
-        <w:pStyle w:val="normal0"/>
-      </w:pPr>
-      <w:r>
-        <w:lastRenderedPageBreak/>
-        <w:t>Detalhamento de requisitos, técnicos ou não sem os quais o sistema será inviável, OU que limitem as alternativas de solução possíveis. Questões legais e de licenciamento podem ser descritas nesta seção.</w:t>
+        <w:pStyle w:val="Ttulo1"/>
+      </w:pPr>
+      <w:bookmarkStart w:id="10" w:name="_tqyaz5pbqp35" w:colFirst="0" w:colLast="0"/>
+      <w:bookmarkEnd w:id="10"/>
+      <w:r>
+        <w:t>RESTRIÇÕES</w:t>
       </w:r>
     </w:p>
     <w:p>
       <w:pPr>
-        <w:pStyle w:val="Ttulo1"/>
-      </w:pPr>
-      <w:bookmarkStart w:id="10" w:name="_xge31ij5c995" w:colFirst="0" w:colLast="0"/>
-      <w:bookmarkEnd w:id="10"/>
-      <w:r>
-        <w:t>DOCUMENTAÇÃO</w:t>
+        <w:pStyle w:val="Normal1"/>
+      </w:pPr>
+      <w:r>
+        <w:t xml:space="preserve">O negócio se torna viável apenas se registrado junto ao CRECI. </w:t>
       </w:r>
     </w:p>
     <w:p>
       <w:pPr>
-        <w:pStyle w:val="normal0"/>
+        <w:pStyle w:val="Normal1"/>
+      </w:pPr>
+    </w:p>
+    <w:p>
+      <w:pPr>
+        <w:pStyle w:val="Ttulo1"/>
+      </w:pPr>
+      <w:bookmarkStart w:id="11" w:name="_xge31ij5c995" w:colFirst="0" w:colLast="0"/>
+      <w:bookmarkEnd w:id="11"/>
+      <w:r>
+        <w:t>DOCUMENTAÇÃO</w:t>
+      </w:r>
+    </w:p>
+    <w:p>
+      <w:pPr>
+        <w:pStyle w:val="Normal1"/>
+      </w:pPr>
+      <w:r>
+        <w:t xml:space="preserve">A documentação prevista para o sistema compreende em: help online e manual do usuário. Essa documentação estará disponível </w:t>
+      </w:r>
+      <w:r>
+        <w:t xml:space="preserve">de forma mais detalhada para o nível técnico, e simplificada os para usuários. </w:t>
+      </w:r>
+    </w:p>
+    <w:p>
+      <w:pPr>
+        <w:pStyle w:val="Normal1"/>
         <w:rPr>
           <w:sz w:val="26"/>
           <w:szCs w:val="26"/>
         </w:rPr>
       </w:pPr>
-      <w:r>
-        <w:t>Detalhamento da documentação prevista pa</w:t>
-      </w:r>
-      <w:r>
-        <w:t xml:space="preserve">ra o sistema, exemplos: </w:t>
-      </w:r>
-      <w:proofErr w:type="gramStart"/>
-      <w:r>
-        <w:t>manuais do usuário, help online, guia</w:t>
-      </w:r>
-      <w:proofErr w:type="gramEnd"/>
-      <w:r>
-        <w:t xml:space="preserve"> de instalação, arquivos </w:t>
-      </w:r>
-      <w:proofErr w:type="spellStart"/>
-      <w:r>
-        <w:t>readme</w:t>
-      </w:r>
-      <w:proofErr w:type="spellEnd"/>
-      <w:r>
-        <w:t>.</w:t>
-      </w:r>
     </w:p>
     <w:sectPr>
       <w:headerReference w:type="default" r:id="rId8"/>
@@ -1159,7 +3466,7 @@
 <w:ftr xmlns:ve="http://schemas.openxmlformats.org/markup-compatibility/2006" xmlns:o="urn:schemas-microsoft-com:office:office" xmlns:r="http://schemas.openxmlformats.org/officeDocument/2006/relationships" xmlns:m="http://schemas.openxmlformats.org/officeDocument/2006/math" xmlns:v="urn:schemas-microsoft-com:vml" xmlns:wp="http://schemas.openxmlformats.org/drawingml/2006/wordprocessingDrawing" xmlns:w10="urn:schemas-microsoft-com:office:word" xmlns:w="http://schemas.openxmlformats.org/wordprocessingml/2006/main" xmlns:wne="http://schemas.microsoft.com/office/word/2006/wordml">
   <w:p>
     <w:pPr>
-      <w:pStyle w:val="normal0"/>
+      <w:pStyle w:val="Normal1"/>
       <w:pBdr>
         <w:top w:val="nil"/>
         <w:left w:val="nil"/>
@@ -1201,7 +3508,7 @@
 <w:hdr xmlns:ve="http://schemas.openxmlformats.org/markup-compatibility/2006" xmlns:o="urn:schemas-microsoft-com:office:office" xmlns:r="http://schemas.openxmlformats.org/officeDocument/2006/relationships" xmlns:m="http://schemas.openxmlformats.org/officeDocument/2006/math" xmlns:v="urn:schemas-microsoft-com:vml" xmlns:wp="http://schemas.openxmlformats.org/drawingml/2006/wordprocessingDrawing" xmlns:w10="urn:schemas-microsoft-com:office:word" xmlns:w="http://schemas.openxmlformats.org/wordprocessingml/2006/main" xmlns:wne="http://schemas.microsoft.com/office/word/2006/wordml">
   <w:p>
     <w:pPr>
-      <w:pStyle w:val="normal0"/>
+      <w:pStyle w:val="Normal1"/>
       <w:pBdr>
         <w:top w:val="nil"/>
         <w:left w:val="nil"/>
@@ -1214,7 +3521,7 @@
   </w:p>
   <w:p>
     <w:pPr>
-      <w:pStyle w:val="normal0"/>
+      <w:pStyle w:val="Normal1"/>
       <w:pBdr>
         <w:top w:val="nil"/>
         <w:left w:val="nil"/>
@@ -1272,7 +3579,7 @@
 <w:hdr xmlns:ve="http://schemas.openxmlformats.org/markup-compatibility/2006" xmlns:o="urn:schemas-microsoft-com:office:office" xmlns:r="http://schemas.openxmlformats.org/officeDocument/2006/relationships" xmlns:m="http://schemas.openxmlformats.org/officeDocument/2006/math" xmlns:v="urn:schemas-microsoft-com:vml" xmlns:wp="http://schemas.openxmlformats.org/drawingml/2006/wordprocessingDrawing" xmlns:w10="urn:schemas-microsoft-com:office:word" xmlns:w="http://schemas.openxmlformats.org/wordprocessingml/2006/main" xmlns:wne="http://schemas.microsoft.com/office/word/2006/wordml">
   <w:p>
     <w:pPr>
-      <w:pStyle w:val="normal0"/>
+      <w:pStyle w:val="Normal1"/>
       <w:pBdr>
         <w:top w:val="nil"/>
         <w:left w:val="nil"/>
@@ -1288,6 +3595,92 @@
 <file path=word/numbering.xml><?xml version="1.0" encoding="utf-8"?>
 <w:numbering xmlns:ve="http://schemas.openxmlformats.org/markup-compatibility/2006" xmlns:o="urn:schemas-microsoft-com:office:office" xmlns:r="http://schemas.openxmlformats.org/officeDocument/2006/relationships" xmlns:m="http://schemas.openxmlformats.org/officeDocument/2006/math" xmlns:v="urn:schemas-microsoft-com:vml" xmlns:wp="http://schemas.openxmlformats.org/drawingml/2006/wordprocessingDrawing" xmlns:w10="urn:schemas-microsoft-com:office:word" xmlns:w="http://schemas.openxmlformats.org/wordprocessingml/2006/main" xmlns:wne="http://schemas.microsoft.com/office/word/2006/wordml">
   <w:abstractNum w:abstractNumId="0">
+    <w:nsid w:val="08CA596A"/>
+    <w:multiLevelType w:val="hybridMultilevel"/>
+    <w:tmpl w:val="13D4E974"/>
+    <w:lvl w:ilvl="0" w:tplc="0416000F">
+      <w:start w:val="1"/>
+      <w:numFmt w:val="decimal"/>
+      <w:lvlText w:val="%1."/>
+      <w:lvlJc w:val="left"/>
+      <w:pPr>
+        <w:ind w:left="720" w:hanging="360"/>
+      </w:pPr>
+    </w:lvl>
+    <w:lvl w:ilvl="1" w:tplc="04160019" w:tentative="1">
+      <w:start w:val="1"/>
+      <w:numFmt w:val="lowerLetter"/>
+      <w:lvlText w:val="%2."/>
+      <w:lvlJc w:val="left"/>
+      <w:pPr>
+        <w:ind w:left="1440" w:hanging="360"/>
+      </w:pPr>
+    </w:lvl>
+    <w:lvl w:ilvl="2" w:tplc="0416001B" w:tentative="1">
+      <w:start w:val="1"/>
+      <w:numFmt w:val="lowerRoman"/>
+      <w:lvlText w:val="%3."/>
+      <w:lvlJc w:val="right"/>
+      <w:pPr>
+        <w:ind w:left="2160" w:hanging="180"/>
+      </w:pPr>
+    </w:lvl>
+    <w:lvl w:ilvl="3" w:tplc="0416000F" w:tentative="1">
+      <w:start w:val="1"/>
+      <w:numFmt w:val="decimal"/>
+      <w:lvlText w:val="%4."/>
+      <w:lvlJc w:val="left"/>
+      <w:pPr>
+        <w:ind w:left="2880" w:hanging="360"/>
+      </w:pPr>
+    </w:lvl>
+    <w:lvl w:ilvl="4" w:tplc="04160019" w:tentative="1">
+      <w:start w:val="1"/>
+      <w:numFmt w:val="lowerLetter"/>
+      <w:lvlText w:val="%5."/>
+      <w:lvlJc w:val="left"/>
+      <w:pPr>
+        <w:ind w:left="3600" w:hanging="360"/>
+      </w:pPr>
+    </w:lvl>
+    <w:lvl w:ilvl="5" w:tplc="0416001B" w:tentative="1">
+      <w:start w:val="1"/>
+      <w:numFmt w:val="lowerRoman"/>
+      <w:lvlText w:val="%6."/>
+      <w:lvlJc w:val="right"/>
+      <w:pPr>
+        <w:ind w:left="4320" w:hanging="180"/>
+      </w:pPr>
+    </w:lvl>
+    <w:lvl w:ilvl="6" w:tplc="0416000F" w:tentative="1">
+      <w:start w:val="1"/>
+      <w:numFmt w:val="decimal"/>
+      <w:lvlText w:val="%7."/>
+      <w:lvlJc w:val="left"/>
+      <w:pPr>
+        <w:ind w:left="5040" w:hanging="360"/>
+      </w:pPr>
+    </w:lvl>
+    <w:lvl w:ilvl="7" w:tplc="04160019" w:tentative="1">
+      <w:start w:val="1"/>
+      <w:numFmt w:val="lowerLetter"/>
+      <w:lvlText w:val="%8."/>
+      <w:lvlJc w:val="left"/>
+      <w:pPr>
+        <w:ind w:left="5760" w:hanging="360"/>
+      </w:pPr>
+    </w:lvl>
+    <w:lvl w:ilvl="8" w:tplc="0416001B" w:tentative="1">
+      <w:start w:val="1"/>
+      <w:numFmt w:val="lowerRoman"/>
+      <w:lvlText w:val="%9."/>
+      <w:lvlJc w:val="right"/>
+      <w:pPr>
+        <w:ind w:left="6480" w:hanging="180"/>
+      </w:pPr>
+    </w:lvl>
+  </w:abstractNum>
+  <w:abstractNum w:abstractNumId="1">
     <w:nsid w:val="0D9822EF"/>
     <w:multiLevelType w:val="multilevel"/>
     <w:tmpl w:val="F370A706"/>
@@ -1400,8 +3793,367 @@
       </w:rPr>
     </w:lvl>
   </w:abstractNum>
+  <w:abstractNum w:abstractNumId="2">
+    <w:nsid w:val="0F73595C"/>
+    <w:multiLevelType w:val="hybridMultilevel"/>
+    <w:tmpl w:val="7166D97C"/>
+    <w:lvl w:ilvl="0" w:tplc="0416000F">
+      <w:start w:val="1"/>
+      <w:numFmt w:val="decimal"/>
+      <w:lvlText w:val="%1."/>
+      <w:lvlJc w:val="left"/>
+      <w:pPr>
+        <w:ind w:left="720" w:hanging="360"/>
+      </w:pPr>
+    </w:lvl>
+    <w:lvl w:ilvl="1" w:tplc="04160019" w:tentative="1">
+      <w:start w:val="1"/>
+      <w:numFmt w:val="lowerLetter"/>
+      <w:lvlText w:val="%2."/>
+      <w:lvlJc w:val="left"/>
+      <w:pPr>
+        <w:ind w:left="1440" w:hanging="360"/>
+      </w:pPr>
+    </w:lvl>
+    <w:lvl w:ilvl="2" w:tplc="0416001B" w:tentative="1">
+      <w:start w:val="1"/>
+      <w:numFmt w:val="lowerRoman"/>
+      <w:lvlText w:val="%3."/>
+      <w:lvlJc w:val="right"/>
+      <w:pPr>
+        <w:ind w:left="2160" w:hanging="180"/>
+      </w:pPr>
+    </w:lvl>
+    <w:lvl w:ilvl="3" w:tplc="0416000F" w:tentative="1">
+      <w:start w:val="1"/>
+      <w:numFmt w:val="decimal"/>
+      <w:lvlText w:val="%4."/>
+      <w:lvlJc w:val="left"/>
+      <w:pPr>
+        <w:ind w:left="2880" w:hanging="360"/>
+      </w:pPr>
+    </w:lvl>
+    <w:lvl w:ilvl="4" w:tplc="04160019" w:tentative="1">
+      <w:start w:val="1"/>
+      <w:numFmt w:val="lowerLetter"/>
+      <w:lvlText w:val="%5."/>
+      <w:lvlJc w:val="left"/>
+      <w:pPr>
+        <w:ind w:left="3600" w:hanging="360"/>
+      </w:pPr>
+    </w:lvl>
+    <w:lvl w:ilvl="5" w:tplc="0416001B" w:tentative="1">
+      <w:start w:val="1"/>
+      <w:numFmt w:val="lowerRoman"/>
+      <w:lvlText w:val="%6."/>
+      <w:lvlJc w:val="right"/>
+      <w:pPr>
+        <w:ind w:left="4320" w:hanging="180"/>
+      </w:pPr>
+    </w:lvl>
+    <w:lvl w:ilvl="6" w:tplc="0416000F" w:tentative="1">
+      <w:start w:val="1"/>
+      <w:numFmt w:val="decimal"/>
+      <w:lvlText w:val="%7."/>
+      <w:lvlJc w:val="left"/>
+      <w:pPr>
+        <w:ind w:left="5040" w:hanging="360"/>
+      </w:pPr>
+    </w:lvl>
+    <w:lvl w:ilvl="7" w:tplc="04160019" w:tentative="1">
+      <w:start w:val="1"/>
+      <w:numFmt w:val="lowerLetter"/>
+      <w:lvlText w:val="%8."/>
+      <w:lvlJc w:val="left"/>
+      <w:pPr>
+        <w:ind w:left="5760" w:hanging="360"/>
+      </w:pPr>
+    </w:lvl>
+    <w:lvl w:ilvl="8" w:tplc="0416001B" w:tentative="1">
+      <w:start w:val="1"/>
+      <w:numFmt w:val="lowerRoman"/>
+      <w:lvlText w:val="%9."/>
+      <w:lvlJc w:val="right"/>
+      <w:pPr>
+        <w:ind w:left="6480" w:hanging="180"/>
+      </w:pPr>
+    </w:lvl>
+  </w:abstractNum>
+  <w:abstractNum w:abstractNumId="3">
+    <w:nsid w:val="40AB33B3"/>
+    <w:multiLevelType w:val="hybridMultilevel"/>
+    <w:tmpl w:val="7166D97C"/>
+    <w:lvl w:ilvl="0" w:tplc="0416000F">
+      <w:start w:val="1"/>
+      <w:numFmt w:val="decimal"/>
+      <w:lvlText w:val="%1."/>
+      <w:lvlJc w:val="left"/>
+      <w:pPr>
+        <w:ind w:left="720" w:hanging="360"/>
+      </w:pPr>
+    </w:lvl>
+    <w:lvl w:ilvl="1" w:tplc="04160019" w:tentative="1">
+      <w:start w:val="1"/>
+      <w:numFmt w:val="lowerLetter"/>
+      <w:lvlText w:val="%2."/>
+      <w:lvlJc w:val="left"/>
+      <w:pPr>
+        <w:ind w:left="1440" w:hanging="360"/>
+      </w:pPr>
+    </w:lvl>
+    <w:lvl w:ilvl="2" w:tplc="0416001B" w:tentative="1">
+      <w:start w:val="1"/>
+      <w:numFmt w:val="lowerRoman"/>
+      <w:lvlText w:val="%3."/>
+      <w:lvlJc w:val="right"/>
+      <w:pPr>
+        <w:ind w:left="2160" w:hanging="180"/>
+      </w:pPr>
+    </w:lvl>
+    <w:lvl w:ilvl="3" w:tplc="0416000F" w:tentative="1">
+      <w:start w:val="1"/>
+      <w:numFmt w:val="decimal"/>
+      <w:lvlText w:val="%4."/>
+      <w:lvlJc w:val="left"/>
+      <w:pPr>
+        <w:ind w:left="2880" w:hanging="360"/>
+      </w:pPr>
+    </w:lvl>
+    <w:lvl w:ilvl="4" w:tplc="04160019" w:tentative="1">
+      <w:start w:val="1"/>
+      <w:numFmt w:val="lowerLetter"/>
+      <w:lvlText w:val="%5."/>
+      <w:lvlJc w:val="left"/>
+      <w:pPr>
+        <w:ind w:left="3600" w:hanging="360"/>
+      </w:pPr>
+    </w:lvl>
+    <w:lvl w:ilvl="5" w:tplc="0416001B" w:tentative="1">
+      <w:start w:val="1"/>
+      <w:numFmt w:val="lowerRoman"/>
+      <w:lvlText w:val="%6."/>
+      <w:lvlJc w:val="right"/>
+      <w:pPr>
+        <w:ind w:left="4320" w:hanging="180"/>
+      </w:pPr>
+    </w:lvl>
+    <w:lvl w:ilvl="6" w:tplc="0416000F" w:tentative="1">
+      <w:start w:val="1"/>
+      <w:numFmt w:val="decimal"/>
+      <w:lvlText w:val="%7."/>
+      <w:lvlJc w:val="left"/>
+      <w:pPr>
+        <w:ind w:left="5040" w:hanging="360"/>
+      </w:pPr>
+    </w:lvl>
+    <w:lvl w:ilvl="7" w:tplc="04160019" w:tentative="1">
+      <w:start w:val="1"/>
+      <w:numFmt w:val="lowerLetter"/>
+      <w:lvlText w:val="%8."/>
+      <w:lvlJc w:val="left"/>
+      <w:pPr>
+        <w:ind w:left="5760" w:hanging="360"/>
+      </w:pPr>
+    </w:lvl>
+    <w:lvl w:ilvl="8" w:tplc="0416001B" w:tentative="1">
+      <w:start w:val="1"/>
+      <w:numFmt w:val="lowerRoman"/>
+      <w:lvlText w:val="%9."/>
+      <w:lvlJc w:val="right"/>
+      <w:pPr>
+        <w:ind w:left="6480" w:hanging="180"/>
+      </w:pPr>
+    </w:lvl>
+  </w:abstractNum>
+  <w:abstractNum w:abstractNumId="4">
+    <w:nsid w:val="44274CBF"/>
+    <w:multiLevelType w:val="hybridMultilevel"/>
+    <w:tmpl w:val="7166D97C"/>
+    <w:lvl w:ilvl="0" w:tplc="0416000F">
+      <w:start w:val="1"/>
+      <w:numFmt w:val="decimal"/>
+      <w:lvlText w:val="%1."/>
+      <w:lvlJc w:val="left"/>
+      <w:pPr>
+        <w:ind w:left="720" w:hanging="360"/>
+      </w:pPr>
+    </w:lvl>
+    <w:lvl w:ilvl="1" w:tplc="04160019" w:tentative="1">
+      <w:start w:val="1"/>
+      <w:numFmt w:val="lowerLetter"/>
+      <w:lvlText w:val="%2."/>
+      <w:lvlJc w:val="left"/>
+      <w:pPr>
+        <w:ind w:left="1440" w:hanging="360"/>
+      </w:pPr>
+    </w:lvl>
+    <w:lvl w:ilvl="2" w:tplc="0416001B" w:tentative="1">
+      <w:start w:val="1"/>
+      <w:numFmt w:val="lowerRoman"/>
+      <w:lvlText w:val="%3."/>
+      <w:lvlJc w:val="right"/>
+      <w:pPr>
+        <w:ind w:left="2160" w:hanging="180"/>
+      </w:pPr>
+    </w:lvl>
+    <w:lvl w:ilvl="3" w:tplc="0416000F" w:tentative="1">
+      <w:start w:val="1"/>
+      <w:numFmt w:val="decimal"/>
+      <w:lvlText w:val="%4."/>
+      <w:lvlJc w:val="left"/>
+      <w:pPr>
+        <w:ind w:left="2880" w:hanging="360"/>
+      </w:pPr>
+    </w:lvl>
+    <w:lvl w:ilvl="4" w:tplc="04160019" w:tentative="1">
+      <w:start w:val="1"/>
+      <w:numFmt w:val="lowerLetter"/>
+      <w:lvlText w:val="%5."/>
+      <w:lvlJc w:val="left"/>
+      <w:pPr>
+        <w:ind w:left="3600" w:hanging="360"/>
+      </w:pPr>
+    </w:lvl>
+    <w:lvl w:ilvl="5" w:tplc="0416001B" w:tentative="1">
+      <w:start w:val="1"/>
+      <w:numFmt w:val="lowerRoman"/>
+      <w:lvlText w:val="%6."/>
+      <w:lvlJc w:val="right"/>
+      <w:pPr>
+        <w:ind w:left="4320" w:hanging="180"/>
+      </w:pPr>
+    </w:lvl>
+    <w:lvl w:ilvl="6" w:tplc="0416000F" w:tentative="1">
+      <w:start w:val="1"/>
+      <w:numFmt w:val="decimal"/>
+      <w:lvlText w:val="%7."/>
+      <w:lvlJc w:val="left"/>
+      <w:pPr>
+        <w:ind w:left="5040" w:hanging="360"/>
+      </w:pPr>
+    </w:lvl>
+    <w:lvl w:ilvl="7" w:tplc="04160019" w:tentative="1">
+      <w:start w:val="1"/>
+      <w:numFmt w:val="lowerLetter"/>
+      <w:lvlText w:val="%8."/>
+      <w:lvlJc w:val="left"/>
+      <w:pPr>
+        <w:ind w:left="5760" w:hanging="360"/>
+      </w:pPr>
+    </w:lvl>
+    <w:lvl w:ilvl="8" w:tplc="0416001B" w:tentative="1">
+      <w:start w:val="1"/>
+      <w:numFmt w:val="lowerRoman"/>
+      <w:lvlText w:val="%9."/>
+      <w:lvlJc w:val="right"/>
+      <w:pPr>
+        <w:ind w:left="6480" w:hanging="180"/>
+      </w:pPr>
+    </w:lvl>
+  </w:abstractNum>
+  <w:abstractNum w:abstractNumId="5">
+    <w:nsid w:val="7C5F18C7"/>
+    <w:multiLevelType w:val="hybridMultilevel"/>
+    <w:tmpl w:val="7166D97C"/>
+    <w:lvl w:ilvl="0" w:tplc="0416000F">
+      <w:start w:val="1"/>
+      <w:numFmt w:val="decimal"/>
+      <w:lvlText w:val="%1."/>
+      <w:lvlJc w:val="left"/>
+      <w:pPr>
+        <w:ind w:left="720" w:hanging="360"/>
+      </w:pPr>
+    </w:lvl>
+    <w:lvl w:ilvl="1" w:tplc="04160019" w:tentative="1">
+      <w:start w:val="1"/>
+      <w:numFmt w:val="lowerLetter"/>
+      <w:lvlText w:val="%2."/>
+      <w:lvlJc w:val="left"/>
+      <w:pPr>
+        <w:ind w:left="1440" w:hanging="360"/>
+      </w:pPr>
+    </w:lvl>
+    <w:lvl w:ilvl="2" w:tplc="0416001B" w:tentative="1">
+      <w:start w:val="1"/>
+      <w:numFmt w:val="lowerRoman"/>
+      <w:lvlText w:val="%3."/>
+      <w:lvlJc w:val="right"/>
+      <w:pPr>
+        <w:ind w:left="2160" w:hanging="180"/>
+      </w:pPr>
+    </w:lvl>
+    <w:lvl w:ilvl="3" w:tplc="0416000F" w:tentative="1">
+      <w:start w:val="1"/>
+      <w:numFmt w:val="decimal"/>
+      <w:lvlText w:val="%4."/>
+      <w:lvlJc w:val="left"/>
+      <w:pPr>
+        <w:ind w:left="2880" w:hanging="360"/>
+      </w:pPr>
+    </w:lvl>
+    <w:lvl w:ilvl="4" w:tplc="04160019" w:tentative="1">
+      <w:start w:val="1"/>
+      <w:numFmt w:val="lowerLetter"/>
+      <w:lvlText w:val="%5."/>
+      <w:lvlJc w:val="left"/>
+      <w:pPr>
+        <w:ind w:left="3600" w:hanging="360"/>
+      </w:pPr>
+    </w:lvl>
+    <w:lvl w:ilvl="5" w:tplc="0416001B" w:tentative="1">
+      <w:start w:val="1"/>
+      <w:numFmt w:val="lowerRoman"/>
+      <w:lvlText w:val="%6."/>
+      <w:lvlJc w:val="right"/>
+      <w:pPr>
+        <w:ind w:left="4320" w:hanging="180"/>
+      </w:pPr>
+    </w:lvl>
+    <w:lvl w:ilvl="6" w:tplc="0416000F" w:tentative="1">
+      <w:start w:val="1"/>
+      <w:numFmt w:val="decimal"/>
+      <w:lvlText w:val="%7."/>
+      <w:lvlJc w:val="left"/>
+      <w:pPr>
+        <w:ind w:left="5040" w:hanging="360"/>
+      </w:pPr>
+    </w:lvl>
+    <w:lvl w:ilvl="7" w:tplc="04160019" w:tentative="1">
+      <w:start w:val="1"/>
+      <w:numFmt w:val="lowerLetter"/>
+      <w:lvlText w:val="%8."/>
+      <w:lvlJc w:val="left"/>
+      <w:pPr>
+        <w:ind w:left="5760" w:hanging="360"/>
+      </w:pPr>
+    </w:lvl>
+    <w:lvl w:ilvl="8" w:tplc="0416001B" w:tentative="1">
+      <w:start w:val="1"/>
+      <w:numFmt w:val="lowerRoman"/>
+      <w:lvlText w:val="%9."/>
+      <w:lvlJc w:val="right"/>
+      <w:pPr>
+        <w:ind w:left="6480" w:hanging="180"/>
+      </w:pPr>
+    </w:lvl>
+  </w:abstractNum>
   <w:num w:numId="1">
+    <w:abstractNumId w:val="1"/>
+  </w:num>
+  <w:num w:numId="2">
     <w:abstractNumId w:val="0"/>
+  </w:num>
+  <w:num w:numId="3">
+    <w:abstractNumId w:val="5"/>
+  </w:num>
+  <w:num w:numId="4">
+    <w:abstractNumId w:val="4"/>
+  </w:num>
+  <w:num w:numId="5">
+    <w:abstractNumId w:val="2"/>
+  </w:num>
+  <w:num w:numId="6">
+    <w:abstractNumId w:val="3"/>
   </w:num>
 </w:numbering>
 </file>
@@ -1566,11 +4318,12 @@
   <w:style w:type="paragraph" w:default="1" w:styleId="Normal">
     <w:name w:val="Normal"/>
     <w:qFormat/>
+    <w:rsid w:val="00243926"/>
   </w:style>
   <w:style w:type="paragraph" w:styleId="Ttulo1">
     <w:name w:val="heading 1"/>
-    <w:basedOn w:val="normal0"/>
-    <w:next w:val="normal0"/>
+    <w:basedOn w:val="Normal1"/>
+    <w:next w:val="Normal1"/>
     <w:rsid w:val="00A13F18"/>
     <w:pPr>
       <w:spacing w:before="480" w:line="240" w:lineRule="auto"/>
@@ -1584,8 +4337,8 @@
   </w:style>
   <w:style w:type="paragraph" w:styleId="Ttulo2">
     <w:name w:val="heading 2"/>
-    <w:basedOn w:val="normal0"/>
-    <w:next w:val="normal0"/>
+    <w:basedOn w:val="Normal1"/>
+    <w:next w:val="Normal1"/>
     <w:rsid w:val="00A13F18"/>
     <w:pPr>
       <w:spacing w:before="320" w:line="240" w:lineRule="auto"/>
@@ -1600,8 +4353,8 @@
   </w:style>
   <w:style w:type="paragraph" w:styleId="Ttulo3">
     <w:name w:val="heading 3"/>
-    <w:basedOn w:val="normal0"/>
-    <w:next w:val="normal0"/>
+    <w:basedOn w:val="Normal1"/>
+    <w:next w:val="Normal1"/>
     <w:rsid w:val="00A13F18"/>
     <w:pPr>
       <w:spacing w:line="240" w:lineRule="auto"/>
@@ -1614,8 +4367,8 @@
   </w:style>
   <w:style w:type="paragraph" w:styleId="Ttulo4">
     <w:name w:val="heading 4"/>
-    <w:basedOn w:val="normal0"/>
-    <w:next w:val="normal0"/>
+    <w:basedOn w:val="Normal1"/>
+    <w:next w:val="Normal1"/>
     <w:rsid w:val="00A13F18"/>
     <w:pPr>
       <w:keepNext/>
@@ -1631,8 +4384,8 @@
   </w:style>
   <w:style w:type="paragraph" w:styleId="Ttulo5">
     <w:name w:val="heading 5"/>
-    <w:basedOn w:val="normal0"/>
-    <w:next w:val="normal0"/>
+    <w:basedOn w:val="Normal1"/>
+    <w:next w:val="Normal1"/>
     <w:rsid w:val="00A13F18"/>
     <w:pPr>
       <w:keepNext/>
@@ -1647,8 +4400,8 @@
   </w:style>
   <w:style w:type="paragraph" w:styleId="Ttulo6">
     <w:name w:val="heading 6"/>
-    <w:basedOn w:val="normal0"/>
-    <w:next w:val="normal0"/>
+    <w:basedOn w:val="Normal1"/>
+    <w:next w:val="Normal1"/>
     <w:rsid w:val="00A13F18"/>
     <w:pPr>
       <w:keepNext/>
@@ -1690,8 +4443,8 @@
     <w:semiHidden/>
     <w:unhideWhenUsed/>
   </w:style>
-  <w:style w:type="paragraph" w:customStyle="1" w:styleId="normal0">
-    <w:name w:val="normal"/>
+  <w:style w:type="paragraph" w:customStyle="1" w:styleId="Normal1">
+    <w:name w:val="Normal1"/>
     <w:rsid w:val="00A13F18"/>
   </w:style>
   <w:style w:type="table" w:customStyle="1" w:styleId="TableNormal">
@@ -1708,8 +4461,8 @@
   </w:style>
   <w:style w:type="paragraph" w:styleId="Ttulo">
     <w:name w:val="Title"/>
-    <w:basedOn w:val="normal0"/>
-    <w:next w:val="normal0"/>
+    <w:basedOn w:val="Normal1"/>
+    <w:next w:val="Normal1"/>
     <w:rsid w:val="00A13F18"/>
     <w:pPr>
       <w:spacing w:before="320" w:line="240" w:lineRule="auto"/>
@@ -1721,8 +4474,8 @@
   </w:style>
   <w:style w:type="paragraph" w:styleId="Subttulo">
     <w:name w:val="Subtitle"/>
-    <w:basedOn w:val="normal0"/>
-    <w:next w:val="normal0"/>
+    <w:basedOn w:val="Normal1"/>
+    <w:next w:val="Normal1"/>
     <w:rsid w:val="00A13F18"/>
     <w:pPr>
       <w:spacing w:before="0" w:line="240" w:lineRule="auto"/>
@@ -1789,6 +4542,17 @@
       <w:rFonts w:ascii="Tahoma" w:hAnsi="Tahoma" w:cs="Tahoma"/>
       <w:sz w:val="16"/>
       <w:szCs w:val="16"/>
+    </w:rPr>
+  </w:style>
+  <w:style w:type="character" w:styleId="Hyperlink">
+    <w:name w:val="Hyperlink"/>
+    <w:basedOn w:val="Fontepargpadro"/>
+    <w:uiPriority w:val="99"/>
+    <w:unhideWhenUsed/>
+    <w:rsid w:val="00DA4279"/>
+    <w:rPr>
+      <w:color w:val="0000FF" w:themeColor="hyperlink"/>
+      <w:u w:val="single"/>
     </w:rPr>
   </w:style>
 </w:styles>

</xml_diff>